<commit_message>
last section in progress
</commit_message>
<xml_diff>
--- a/Mockup.docx
+++ b/Mockup.docx
@@ -1,23 +1,170 @@
 
 <file path=word/document.xml><?xml version="1.0" encoding="utf-8"?>
-<w:document xmlns:wpc="http://schemas.microsoft.com/office/word/2010/wordprocessingCanvas" xmlns:mc="http://schemas.openxmlformats.org/markup-compatibility/2006" xmlns:o="urn:schemas-microsoft-com:office:office" xmlns:r="http://schemas.openxmlformats.org/officeDocument/2006/relationships" xmlns:m="http://schemas.openxmlformats.org/officeDocument/2006/math" xmlns:v="urn:schemas-microsoft-com:vml" xmlns:wp14="http://schemas.microsoft.com/office/word/2010/wordprocessingDrawing" xmlns:wp="http://schemas.openxmlformats.org/drawingml/2006/wordprocessingDrawing" xmlns:w="http://schemas.openxmlformats.org/wordprocessingml/2006/main" xmlns:w14="http://schemas.microsoft.com/office/word/2010/wordml" xmlns:w10="urn:schemas-microsoft-com:office:word" xmlns:w15="http://schemas.microsoft.com/office/word/2012/wordml" xmlns:wpg="http://schemas.microsoft.com/office/word/2010/wordprocessingGroup" xmlns:wpi="http://schemas.microsoft.com/office/word/2010/wordprocessingInk" xmlns:wne="http://schemas.microsoft.com/office/word/2006/wordml" xmlns:wps="http://schemas.microsoft.com/office/word/2010/wordprocessingShape" xmlns:wpsCustomData="http://www.wps.cn/officeDocument/2013/wpsCustomData" mc:Ignorable="w14 w15 wp14">
+<w:document xmlns:wpc="http://schemas.microsoft.com/office/word/2010/wordprocessingCanvas" xmlns:cx="http://schemas.microsoft.com/office/drawing/2014/chartex" xmlns:cx1="http://schemas.microsoft.com/office/drawing/2015/9/8/chartex" xmlns:cx2="http://schemas.microsoft.com/office/drawing/2015/10/21/chartex" xmlns:cx3="http://schemas.microsoft.com/office/drawing/2016/5/9/chartex" xmlns:cx4="http://schemas.microsoft.com/office/drawing/2016/5/10/chartex" xmlns:cx5="http://schemas.microsoft.com/office/drawing/2016/5/11/chartex" xmlns:cx6="http://schemas.microsoft.com/office/drawing/2016/5/12/chartex" xmlns:cx7="http://schemas.microsoft.com/office/drawing/2016/5/13/chartex" xmlns:cx8="http://schemas.microsoft.com/office/drawing/2016/5/14/chartex" xmlns:mc="http://schemas.openxmlformats.org/markup-compatibility/2006" xmlns:aink="http://schemas.microsoft.com/office/drawing/2016/ink" xmlns:am3d="http://schemas.microsoft.com/office/drawing/2017/model3d" xmlns:o="urn:schemas-microsoft-com:office:office" xmlns:oel="http://schemas.microsoft.com/office/2019/extlst" xmlns:r="http://schemas.openxmlformats.org/officeDocument/2006/relationships" xmlns:m="http://schemas.openxmlformats.org/officeDocument/2006/math" xmlns:v="urn:schemas-microsoft-com:vml" xmlns:wp14="http://schemas.microsoft.com/office/word/2010/wordprocessingDrawing" xmlns:wp="http://schemas.openxmlformats.org/drawingml/2006/wordprocessingDrawing" xmlns:w10="urn:schemas-microsoft-com:office:word" xmlns:w="http://schemas.openxmlformats.org/wordprocessingml/2006/main" xmlns:w14="http://schemas.microsoft.com/office/word/2010/wordml" xmlns:w15="http://schemas.microsoft.com/office/word/2012/wordml" xmlns:w16cex="http://schemas.microsoft.com/office/word/2018/wordml/cex" xmlns:w16cid="http://schemas.microsoft.com/office/word/2016/wordml/cid" xmlns:w16="http://schemas.microsoft.com/office/word/2018/wordml" xmlns:w16sdtdh="http://schemas.microsoft.com/office/word/2020/wordml/sdtdatahash" xmlns:w16se="http://schemas.microsoft.com/office/word/2015/wordml/symex" xmlns:wpg="http://schemas.microsoft.com/office/word/2010/wordprocessingGroup" xmlns:wpi="http://schemas.microsoft.com/office/word/2010/wordprocessingInk" xmlns:wne="http://schemas.microsoft.com/office/word/2006/wordml" xmlns:wps="http://schemas.microsoft.com/office/word/2010/wordprocessingShape" mc:Ignorable="w14 w15 w16se w16cid w16 w16cex w16sdtdh wp14">
   <w:body>
     <w:p>
-      <w:pPr>
-        <w:rPr>
-          <w:rFonts w:hint="default"/>
-          <w:lang w:val="en-US"/>
-        </w:rPr>
-      </w:pPr>
-      <w:bookmarkStart w:id="0" w:name="_GoBack"/>
       <w:r>
         <w:rPr>
-          <w:sz w:val="20"/>
+          <w:noProof/>
         </w:rPr>
         <mc:AlternateContent>
           <mc:Choice Requires="wps">
             <w:drawing>
-              <wp:anchor distT="0" distB="0" distL="114300" distR="114300" simplePos="0" relativeHeight="251671552" behindDoc="0" locked="0" layoutInCell="1" allowOverlap="1">
+              <wp:anchor distT="0" distB="0" distL="114300" distR="114300" simplePos="0" relativeHeight="251658240" behindDoc="0" locked="0" layoutInCell="1" allowOverlap="1" wp14:anchorId="46A72EF4" wp14:editId="295C65A7">
+                <wp:simplePos x="0" y="0"/>
+                <wp:positionH relativeFrom="column">
+                  <wp:posOffset>-665007</wp:posOffset>
+                </wp:positionH>
+                <wp:positionV relativeFrom="paragraph">
+                  <wp:posOffset>7766271</wp:posOffset>
+                </wp:positionV>
+                <wp:extent cx="6587490" cy="624205"/>
+                <wp:effectExtent l="6350" t="6350" r="6985" b="7620"/>
+                <wp:wrapNone/>
+                <wp:docPr id="26" name="Rectangles 26"/>
+                <wp:cNvGraphicFramePr/>
+                <a:graphic xmlns:a="http://schemas.openxmlformats.org/drawingml/2006/main">
+                  <a:graphicData uri="http://schemas.microsoft.com/office/word/2010/wordprocessingShape">
+                    <wps:wsp>
+                      <wps:cNvSpPr/>
+                      <wps:spPr>
+                        <a:xfrm>
+                          <a:off x="0" y="0"/>
+                          <a:ext cx="6587490" cy="624205"/>
+                        </a:xfrm>
+                        <a:prstGeom prst="rect">
+                          <a:avLst/>
+                        </a:prstGeom>
+                        <a:noFill/>
+                        <a:ln>
+                          <a:solidFill>
+                            <a:schemeClr val="tx1"/>
+                          </a:solidFill>
+                        </a:ln>
+                        <a:extLst>
+                          <a:ext uri="{909E8E84-426E-40DD-AFC4-6F175D3DCCD1}">
+                            <a14:hiddenFill xmlns:a14="http://schemas.microsoft.com/office/drawing/2010/main">
+                              <a:solidFill>
+                                <a:schemeClr val="accent1"/>
+                              </a:solidFill>
+                            </a14:hiddenFill>
+                          </a:ext>
+                        </a:extLst>
+                      </wps:spPr>
+                      <wps:style>
+                        <a:lnRef idx="2">
+                          <a:schemeClr val="accent1">
+                            <a:shade val="50000"/>
+                          </a:schemeClr>
+                        </a:lnRef>
+                        <a:fillRef idx="1">
+                          <a:schemeClr val="accent1"/>
+                        </a:fillRef>
+                        <a:effectRef idx="0">
+                          <a:schemeClr val="accent1"/>
+                        </a:effectRef>
+                        <a:fontRef idx="minor">
+                          <a:schemeClr val="lt1"/>
+                        </a:fontRef>
+                      </wps:style>
+                      <wps:bodyPr rot="0" spcFirstLastPara="0" vertOverflow="overflow" horzOverflow="overflow" vert="horz" wrap="square" lIns="91440" tIns="45720" rIns="91440" bIns="45720" numCol="1" spcCol="0" rtlCol="0" fromWordArt="0" anchor="ctr" anchorCtr="0" forceAA="0" compatLnSpc="1">
+                        <a:noAutofit/>
+                      </wps:bodyPr>
+                    </wps:wsp>
+                  </a:graphicData>
+                </a:graphic>
+              </wp:anchor>
+            </w:drawing>
+          </mc:Choice>
+          <mc:Fallback>
+            <w:pict>
+              <v:rect w14:anchorId="36547906" id="Rectangles 26" o:spid="_x0000_s1026" style="position:absolute;margin-left:-52.35pt;margin-top:611.5pt;width:518.7pt;height:49.15pt;z-index:251658240;visibility:visible;mso-wrap-style:square;mso-wrap-distance-left:9pt;mso-wrap-distance-top:0;mso-wrap-distance-right:9pt;mso-wrap-distance-bottom:0;mso-position-horizontal:absolute;mso-position-horizontal-relative:text;mso-position-vertical:absolute;mso-position-vertical-relative:text;v-text-anchor:middle" o:gfxdata="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" filled="f" fillcolor="#5b9bd5 [3204]" strokecolor="black [3213]" strokeweight="1pt"/>
+            </w:pict>
+          </mc:Fallback>
+        </mc:AlternateContent>
+      </w:r>
+      <w:r>
+        <w:rPr>
+          <w:noProof/>
+        </w:rPr>
+        <mc:AlternateContent>
+          <mc:Choice Requires="wps">
+            <w:drawing>
+              <wp:anchor distT="0" distB="0" distL="114300" distR="114300" simplePos="0" relativeHeight="251660288" behindDoc="0" locked="0" layoutInCell="1" allowOverlap="1" wp14:anchorId="16BB3FBB" wp14:editId="73B9BAB5">
+                <wp:simplePos x="0" y="0"/>
+                <wp:positionH relativeFrom="column">
+                  <wp:posOffset>-313660</wp:posOffset>
+                </wp:positionH>
+                <wp:positionV relativeFrom="paragraph">
+                  <wp:posOffset>5613991</wp:posOffset>
+                </wp:positionV>
+                <wp:extent cx="5869172" cy="1616149"/>
+                <wp:effectExtent l="0" t="0" r="17780" b="22225"/>
+                <wp:wrapNone/>
+                <wp:docPr id="4" name="Rectangle 4"/>
+                <wp:cNvGraphicFramePr/>
+                <a:graphic xmlns:a="http://schemas.openxmlformats.org/drawingml/2006/main">
+                  <a:graphicData uri="http://schemas.microsoft.com/office/word/2010/wordprocessingShape">
+                    <wps:wsp>
+                      <wps:cNvSpPr/>
+                      <wps:spPr>
+                        <a:xfrm>
+                          <a:off x="0" y="0"/>
+                          <a:ext cx="5869172" cy="1616149"/>
+                        </a:xfrm>
+                        <a:prstGeom prst="rect">
+                          <a:avLst/>
+                        </a:prstGeom>
+                        <a:noFill/>
+                        <a:ln>
+                          <a:solidFill>
+                            <a:schemeClr val="tx1"/>
+                          </a:solidFill>
+                        </a:ln>
+                      </wps:spPr>
+                      <wps:style>
+                        <a:lnRef idx="2">
+                          <a:schemeClr val="accent1">
+                            <a:shade val="50000"/>
+                          </a:schemeClr>
+                        </a:lnRef>
+                        <a:fillRef idx="1">
+                          <a:schemeClr val="accent1"/>
+                        </a:fillRef>
+                        <a:effectRef idx="0">
+                          <a:schemeClr val="accent1"/>
+                        </a:effectRef>
+                        <a:fontRef idx="minor">
+                          <a:schemeClr val="lt1"/>
+                        </a:fontRef>
+                      </wps:style>
+                      <wps:bodyPr rot="0" spcFirstLastPara="0" vertOverflow="overflow" horzOverflow="overflow" vert="horz" wrap="square" lIns="91440" tIns="45720" rIns="91440" bIns="45720" numCol="1" spcCol="0" rtlCol="0" fromWordArt="0" anchor="ctr" anchorCtr="0" forceAA="0" compatLnSpc="1">
+                        <a:prstTxWarp prst="textNoShape">
+                          <a:avLst/>
+                        </a:prstTxWarp>
+                        <a:noAutofit/>
+                      </wps:bodyPr>
+                    </wps:wsp>
+                  </a:graphicData>
+                </a:graphic>
+              </wp:anchor>
+            </w:drawing>
+          </mc:Choice>
+          <mc:Fallback>
+            <w:pict>
+              <v:rect w14:anchorId="38A2DF4D" id="Rectangle 4" o:spid="_x0000_s1026" style="position:absolute;margin-left:-24.7pt;margin-top:442.05pt;width:462.15pt;height:127.25pt;z-index:251660288;visibility:visible;mso-wrap-style:square;mso-wrap-distance-left:9pt;mso-wrap-distance-top:0;mso-wrap-distance-right:9pt;mso-wrap-distance-bottom:0;mso-position-horizontal:absolute;mso-position-horizontal-relative:text;mso-position-vertical:absolute;mso-position-vertical-relative:text;v-text-anchor:middle" o:gfxdata="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" filled="f" strokecolor="black [3213]" strokeweight="1pt"/>
+            </w:pict>
+          </mc:Fallback>
+        </mc:AlternateContent>
+      </w:r>
+      <w:r>
+        <w:rPr>
+          <w:noProof/>
+        </w:rPr>
+        <mc:AlternateContent>
+          <mc:Choice Requires="wps">
+            <w:drawing>
+              <wp:anchor distT="0" distB="0" distL="114300" distR="114300" simplePos="0" relativeHeight="251656192" behindDoc="0" locked="0" layoutInCell="1" allowOverlap="1" wp14:anchorId="78E3D275" wp14:editId="50E43AA6">
                 <wp:simplePos x="0" y="0"/>
                 <wp:positionH relativeFrom="column">
                   <wp:posOffset>-451485</wp:posOffset>
@@ -85,110 +232,19 @@
           </mc:Choice>
           <mc:Fallback>
             <w:pict>
-              <v:rect id="_x0000_s1026" o:spid="_x0000_s1026" o:spt="1" style="position:absolute;left:0pt;margin-left:-35.55pt;margin-top:430.4pt;height:150.1pt;width:483.35pt;z-index:251671552;v-text-anchor:middle;mso-width-relative:page;mso-height-relative:page;" filled="f" stroked="t" coordsize="21600,21600" o:gfxdata="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">
-                <v:fill on="f" focussize="0,0"/>
-                <v:stroke weight="1pt" color="#000000 [3213]" miterlimit="8" joinstyle="miter"/>
-                <v:imagedata o:title=""/>
-                <o:lock v:ext="edit" aspectratio="f"/>
-              </v:rect>
-            </w:pict>
-          </mc:Fallback>
-        </mc:AlternateContent>
-      </w:r>
-      <w:bookmarkEnd w:id="0"/>
-      <w:r>
-        <w:rPr>
-          <w:sz w:val="20"/>
-        </w:rPr>
-        <mc:AlternateContent>
-          <mc:Choice Requires="wps">
-            <w:drawing>
-              <wp:anchor distT="0" distB="0" distL="114300" distR="114300" simplePos="0" relativeHeight="251675648" behindDoc="0" locked="0" layoutInCell="1" allowOverlap="1">
-                <wp:simplePos x="0" y="0"/>
-                <wp:positionH relativeFrom="column">
-                  <wp:posOffset>-675640</wp:posOffset>
-                </wp:positionH>
-                <wp:positionV relativeFrom="paragraph">
-                  <wp:posOffset>7489825</wp:posOffset>
-                </wp:positionV>
-                <wp:extent cx="6587490" cy="624205"/>
-                <wp:effectExtent l="6350" t="6350" r="6985" b="7620"/>
-                <wp:wrapNone/>
-                <wp:docPr id="26" name="Rectangles 26"/>
-                <wp:cNvGraphicFramePr/>
-                <a:graphic xmlns:a="http://schemas.openxmlformats.org/drawingml/2006/main">
-                  <a:graphicData uri="http://schemas.microsoft.com/office/word/2010/wordprocessingShape">
-                    <wps:wsp>
-                      <wps:cNvSpPr/>
-                      <wps:spPr>
-                        <a:xfrm>
-                          <a:off x="772795" y="8404225"/>
-                          <a:ext cx="6587490" cy="624205"/>
-                        </a:xfrm>
-                        <a:prstGeom prst="rect">
-                          <a:avLst/>
-                        </a:prstGeom>
-                        <a:noFill/>
-                        <a:ln>
-                          <a:solidFill>
-                            <a:schemeClr val="tx1"/>
-                          </a:solidFill>
-                        </a:ln>
-                        <a:extLst>
-                          <a:ext uri="{909E8E84-426E-40DD-AFC4-6F175D3DCCD1}">
-                            <a14:hiddenFill xmlns:a14="http://schemas.microsoft.com/office/drawing/2010/main">
-                              <a:solidFill>
-                                <a:schemeClr val="accent1"/>
-                              </a:solidFill>
-                            </a14:hiddenFill>
-                          </a:ext>
-                        </a:extLst>
-                      </wps:spPr>
-                      <wps:style>
-                        <a:lnRef idx="2">
-                          <a:schemeClr val="accent1">
-                            <a:shade val="50000"/>
-                          </a:schemeClr>
-                        </a:lnRef>
-                        <a:fillRef idx="1">
-                          <a:schemeClr val="accent1"/>
-                        </a:fillRef>
-                        <a:effectRef idx="0">
-                          <a:schemeClr val="accent1"/>
-                        </a:effectRef>
-                        <a:fontRef idx="minor">
-                          <a:schemeClr val="lt1"/>
-                        </a:fontRef>
-                      </wps:style>
-                      <wps:bodyPr rot="0" spcFirstLastPara="0" vertOverflow="overflow" horzOverflow="overflow" vert="horz" wrap="square" lIns="91440" tIns="45720" rIns="91440" bIns="45720" numCol="1" spcCol="0" rtlCol="0" fromWordArt="0" anchor="ctr" anchorCtr="0" forceAA="0" compatLnSpc="1">
-                        <a:noAutofit/>
-                      </wps:bodyPr>
-                    </wps:wsp>
-                  </a:graphicData>
-                </a:graphic>
-              </wp:anchor>
-            </w:drawing>
-          </mc:Choice>
-          <mc:Fallback>
-            <w:pict>
-              <v:rect id="_x0000_s1026" o:spid="_x0000_s1026" o:spt="1" style="position:absolute;left:0pt;margin-left:-53.2pt;margin-top:589.75pt;height:49.15pt;width:518.7pt;z-index:251675648;v-text-anchor:middle;mso-width-relative:page;mso-height-relative:page;" filled="f" stroked="t" coordsize="21600,21600" o:gfxdata="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">
-                <v:fill on="f" focussize="0,0"/>
-                <v:stroke weight="1pt" color="#000000 [3213]" miterlimit="8" joinstyle="miter"/>
-                <v:imagedata o:title=""/>
-                <o:lock v:ext="edit" aspectratio="f"/>
-              </v:rect>
+              <v:rect w14:anchorId="3BC7853B" id="Rectangles 18" o:spid="_x0000_s1026" style="position:absolute;margin-left:-35.55pt;margin-top:430.4pt;width:483.35pt;height:150.1pt;z-index:251656192;visibility:visible;mso-wrap-style:square;mso-wrap-distance-left:9pt;mso-wrap-distance-top:0;mso-wrap-distance-right:9pt;mso-wrap-distance-bottom:0;mso-position-horizontal:absolute;mso-position-horizontal-relative:text;mso-position-vertical:absolute;mso-position-vertical-relative:text;v-text-anchor:middle" o:gfxdata="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" filled="f" fillcolor="#5b9bd5 [3204]" strokecolor="black [3213]" strokeweight="1pt"/>
             </w:pict>
           </mc:Fallback>
         </mc:AlternateContent>
       </w:r>
       <w:r>
         <w:rPr>
-          <w:sz w:val="20"/>
+          <w:noProof/>
         </w:rPr>
         <mc:AlternateContent>
           <mc:Choice Requires="wps">
             <w:drawing>
-              <wp:anchor distT="0" distB="0" distL="114300" distR="114300" simplePos="0" relativeHeight="251676672" behindDoc="0" locked="0" layoutInCell="1" allowOverlap="1">
+              <wp:anchor distT="0" distB="0" distL="114300" distR="114300" simplePos="0" relativeHeight="251676672" behindDoc="0" locked="0" layoutInCell="1" allowOverlap="1" wp14:anchorId="0B3B7285" wp14:editId="02A51EC1">
                 <wp:simplePos x="0" y="0"/>
                 <wp:positionH relativeFrom="column">
                   <wp:posOffset>-652145</wp:posOffset>
@@ -247,24 +303,19 @@
           </mc:Choice>
           <mc:Fallback>
             <w:pict>
-              <v:rect id="_x0000_s1026" o:spid="_x0000_s1026" o:spt="1" style="position:absolute;left:0pt;margin-left:-51.35pt;margin-top:666.95pt;height:25.55pt;width:516.75pt;z-index:251676672;v-text-anchor:middle;mso-width-relative:page;mso-height-relative:page;" filled="f" stroked="t" coordsize="21600,21600" o:gfxdata="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">
-                <v:fill on="f" focussize="0,0"/>
-                <v:stroke weight="1pt" color="#000000 [3213]" miterlimit="8" joinstyle="miter"/>
-                <v:imagedata o:title=""/>
-                <o:lock v:ext="edit" aspectratio="f"/>
-              </v:rect>
+              <v:rect w14:anchorId="3CBF7032" id="Rectangles 27" o:spid="_x0000_s1026" style="position:absolute;margin-left:-51.35pt;margin-top:666.95pt;width:516.75pt;height:25.55pt;z-index:251676672;visibility:visible;mso-wrap-style:square;mso-wrap-distance-left:9pt;mso-wrap-distance-top:0;mso-wrap-distance-right:9pt;mso-wrap-distance-bottom:0;mso-position-horizontal:absolute;mso-position-horizontal-relative:text;mso-position-vertical:absolute;mso-position-vertical-relative:text;v-text-anchor:middle" o:gfxdata="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" filled="f" strokecolor="black [3213]" strokeweight="1pt"/>
             </w:pict>
           </mc:Fallback>
         </mc:AlternateContent>
       </w:r>
       <w:r>
         <w:rPr>
-          <w:sz w:val="20"/>
+          <w:noProof/>
         </w:rPr>
         <mc:AlternateContent>
           <mc:Choice Requires="wps">
             <w:drawing>
-              <wp:anchor distT="0" distB="0" distL="114300" distR="114300" simplePos="0" relativeHeight="251677696" behindDoc="0" locked="0" layoutInCell="1" allowOverlap="1">
+              <wp:anchor distT="0" distB="0" distL="114300" distR="114300" simplePos="0" relativeHeight="251677696" behindDoc="0" locked="0" layoutInCell="1" allowOverlap="1" wp14:anchorId="13997BB4" wp14:editId="022B549B">
                 <wp:simplePos x="0" y="0"/>
                 <wp:positionH relativeFrom="column">
                   <wp:posOffset>-669925</wp:posOffset>
@@ -332,24 +383,19 @@
           </mc:Choice>
           <mc:Fallback>
             <w:pict>
-              <v:rect id="_x0000_s1026" o:spid="_x0000_s1026" o:spt="1" style="position:absolute;left:0pt;margin-left:-52.75pt;margin-top:-34.4pt;height:762.2pt;width:518.6pt;z-index:251677696;v-text-anchor:middle;mso-width-relative:page;mso-height-relative:page;" filled="f" stroked="t" coordsize="21600,21600" o:gfxdata="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">
-                <v:fill on="f" focussize="0,0"/>
-                <v:stroke weight="1pt" color="#C00000 [3204]" miterlimit="8" joinstyle="miter"/>
-                <v:imagedata o:title=""/>
-                <o:lock v:ext="edit" aspectratio="f"/>
-              </v:rect>
+              <v:rect w14:anchorId="509420A0" id="Rectangles 28" o:spid="_x0000_s1026" style="position:absolute;margin-left:-52.75pt;margin-top:-34.4pt;width:518.6pt;height:762.2pt;z-index:251677696;visibility:visible;mso-wrap-style:square;mso-wrap-distance-left:9pt;mso-wrap-distance-top:0;mso-wrap-distance-right:9pt;mso-wrap-distance-bottom:0;mso-position-horizontal:absolute;mso-position-horizontal-relative:text;mso-position-vertical:absolute;mso-position-vertical-relative:text;v-text-anchor:middle" o:gfxdata="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" filled="f" fillcolor="#5b9bd5 [3204]" strokecolor="#c00000" strokeweight="1pt"/>
             </w:pict>
           </mc:Fallback>
         </mc:AlternateContent>
       </w:r>
       <w:r>
         <w:rPr>
-          <w:sz w:val="20"/>
+          <w:noProof/>
         </w:rPr>
         <mc:AlternateContent>
           <mc:Choice Requires="wps">
             <w:drawing>
-              <wp:anchor distT="0" distB="0" distL="114300" distR="114300" simplePos="0" relativeHeight="251674624" behindDoc="0" locked="0" layoutInCell="1" allowOverlap="1">
+              <wp:anchor distT="0" distB="0" distL="114300" distR="114300" simplePos="0" relativeHeight="251674624" behindDoc="0" locked="0" layoutInCell="1" allowOverlap="1" wp14:anchorId="535968DE" wp14:editId="2818ED16">
                 <wp:simplePos x="0" y="0"/>
                 <wp:positionH relativeFrom="column">
                   <wp:posOffset>-88900</wp:posOffset>
@@ -417,24 +463,19 @@
           </mc:Choice>
           <mc:Fallback>
             <w:pict>
-              <v:rect id="_x0000_s1026" o:spid="_x0000_s1026" o:spt="1" style="position:absolute;left:0pt;margin-left:-7pt;margin-top:492.6pt;height:59.25pt;width:79.5pt;z-index:251674624;v-text-anchor:middle;mso-width-relative:page;mso-height-relative:page;" filled="f" stroked="t" coordsize="21600,21600" o:gfxdata="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">
-                <v:fill on="f" focussize="0,0"/>
-                <v:stroke weight="1pt" color="#000000 [3213]" miterlimit="8" joinstyle="miter"/>
-                <v:imagedata o:title=""/>
-                <o:lock v:ext="edit" aspectratio="f"/>
-              </v:rect>
+              <v:rect w14:anchorId="24F1D0ED" id="Rectangles 25" o:spid="_x0000_s1026" style="position:absolute;margin-left:-7pt;margin-top:492.6pt;width:79.5pt;height:59.25pt;z-index:251674624;visibility:visible;mso-wrap-style:square;mso-wrap-distance-left:9pt;mso-wrap-distance-top:0;mso-wrap-distance-right:9pt;mso-wrap-distance-bottom:0;mso-position-horizontal:absolute;mso-position-horizontal-relative:text;mso-position-vertical:absolute;mso-position-vertical-relative:text;v-text-anchor:middle" o:gfxdata="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" filled="f" fillcolor="#5b9bd5 [3204]" strokecolor="black [3213]" strokeweight="1pt"/>
             </w:pict>
           </mc:Fallback>
         </mc:AlternateContent>
       </w:r>
       <w:r>
         <w:rPr>
-          <w:sz w:val="20"/>
+          <w:noProof/>
         </w:rPr>
         <mc:AlternateContent>
           <mc:Choice Requires="wps">
             <w:drawing>
-              <wp:anchor distT="0" distB="0" distL="114300" distR="114300" simplePos="0" relativeHeight="251672576" behindDoc="0" locked="0" layoutInCell="1" allowOverlap="1">
+              <wp:anchor distT="0" distB="0" distL="114300" distR="114300" simplePos="0" relativeHeight="251672576" behindDoc="0" locked="0" layoutInCell="1" allowOverlap="1" wp14:anchorId="5F4C26B4" wp14:editId="0775ACB3">
                 <wp:simplePos x="0" y="0"/>
                 <wp:positionH relativeFrom="column">
                   <wp:posOffset>-227965</wp:posOffset>
@@ -495,24 +536,19 @@
           </mc:Choice>
           <mc:Fallback>
             <w:pict>
-              <v:rect id="_x0000_s1026" o:spid="_x0000_s1026" o:spt="1" style="position:absolute;left:0pt;margin-left:-17.95pt;margin-top:451.4pt;height:25.5pt;width:446.65pt;z-index:251672576;v-text-anchor:middle;mso-width-relative:page;mso-height-relative:page;" fillcolor="#FFFFFF [3212]" filled="t" stroked="t" coordsize="21600,21600" o:gfxdata="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">
-                <v:fill on="t" focussize="0,0"/>
-                <v:stroke weight="1pt" color="#000000 [3213]" miterlimit="8" joinstyle="miter"/>
-                <v:imagedata o:title=""/>
-                <o:lock v:ext="edit" aspectratio="f"/>
-              </v:rect>
+              <v:rect w14:anchorId="2637C9C9" id="Rectangles 23" o:spid="_x0000_s1026" style="position:absolute;margin-left:-17.95pt;margin-top:451.4pt;width:446.65pt;height:25.5pt;z-index:251672576;visibility:visible;mso-wrap-style:square;mso-wrap-distance-left:9pt;mso-wrap-distance-top:0;mso-wrap-distance-right:9pt;mso-wrap-distance-bottom:0;mso-position-horizontal:absolute;mso-position-horizontal-relative:text;mso-position-vertical:absolute;mso-position-vertical-relative:text;v-text-anchor:middle" o:gfxdata="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" fillcolor="white [3212]" strokecolor="black [3213]" strokeweight="1pt"/>
             </w:pict>
           </mc:Fallback>
         </mc:AlternateContent>
       </w:r>
       <w:r>
         <w:rPr>
-          <w:sz w:val="20"/>
+          <w:noProof/>
         </w:rPr>
         <mc:AlternateContent>
           <mc:Choice Requires="wps">
             <w:drawing>
-              <wp:anchor distT="0" distB="0" distL="114300" distR="114300" simplePos="0" relativeHeight="251673600" behindDoc="0" locked="0" layoutInCell="1" allowOverlap="1">
+              <wp:anchor distT="0" distB="0" distL="114300" distR="114300" simplePos="0" relativeHeight="251673600" behindDoc="0" locked="0" layoutInCell="1" allowOverlap="1" wp14:anchorId="486EF252" wp14:editId="6352FC78">
                 <wp:simplePos x="0" y="0"/>
                 <wp:positionH relativeFrom="column">
                   <wp:posOffset>-232410</wp:posOffset>
@@ -573,24 +609,19 @@
           </mc:Choice>
           <mc:Fallback>
             <w:pict>
-              <v:rect id="_x0000_s1026" o:spid="_x0000_s1026" o:spt="1" style="position:absolute;left:0pt;margin-left:-18.3pt;margin-top:484pt;height:74.95pt;width:446.65pt;z-index:251673600;v-text-anchor:middle;mso-width-relative:page;mso-height-relative:page;" fillcolor="#FFFFFF [3212]" filled="t" stroked="t" coordsize="21600,21600" o:gfxdata="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">
-                <v:fill on="t" focussize="0,0"/>
-                <v:stroke weight="1pt" color="#000000 [3213]" miterlimit="8" joinstyle="miter"/>
-                <v:imagedata o:title=""/>
-                <o:lock v:ext="edit" aspectratio="f"/>
-              </v:rect>
+              <v:rect w14:anchorId="5EE917A7" id="Rectangles 24" o:spid="_x0000_s1026" style="position:absolute;margin-left:-18.3pt;margin-top:484pt;width:446.65pt;height:74.95pt;z-index:251673600;visibility:visible;mso-wrap-style:square;mso-wrap-distance-left:9pt;mso-wrap-distance-top:0;mso-wrap-distance-right:9pt;mso-wrap-distance-bottom:0;mso-position-horizontal:absolute;mso-position-horizontal-relative:text;mso-position-vertical:absolute;mso-position-vertical-relative:text;v-text-anchor:middle" o:gfxdata="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" fillcolor="white [3212]" strokecolor="black [3213]" strokeweight="1pt"/>
             </w:pict>
           </mc:Fallback>
         </mc:AlternateContent>
       </w:r>
       <w:r>
         <w:rPr>
-          <w:sz w:val="20"/>
+          <w:noProof/>
         </w:rPr>
         <mc:AlternateContent>
           <mc:Choice Requires="wps">
             <w:drawing>
-              <wp:anchor distT="0" distB="0" distL="114300" distR="114300" simplePos="0" relativeHeight="251670528" behindDoc="0" locked="0" layoutInCell="1" allowOverlap="1">
+              <wp:anchor distT="0" distB="0" distL="114300" distR="114300" simplePos="0" relativeHeight="251670528" behindDoc="0" locked="0" layoutInCell="1" allowOverlap="1" wp14:anchorId="01AC68C8" wp14:editId="4E3C6452">
                 <wp:simplePos x="0" y="0"/>
                 <wp:positionH relativeFrom="column">
                   <wp:posOffset>301625</wp:posOffset>
@@ -639,32 +670,20 @@
                       <wps:txbx>
                         <w:txbxContent>
                           <w:p>
-                            <w:pPr>
-                              <w:rPr>
-                                <w:rFonts w:hint="default"/>
-                                <w:lang w:val="en-US"/>
-                              </w:rPr>
-                            </w:pPr>
                             <w:r>
-                              <w:rPr>
-                                <w:rFonts w:hint="default"/>
-                                <w:lang w:val="en-US"/>
-                              </w:rPr>
-                              <w:t>&lt;img&gt;</w:t>
+                              <w:t>&lt;</w:t>
+                            </w:r>
+                            <w:proofErr w:type="spellStart"/>
+                            <w:r>
+                              <w:t>img</w:t>
+                            </w:r>
+                            <w:proofErr w:type="spellEnd"/>
+                            <w:r>
+                              <w:t>&gt;</w:t>
                             </w:r>
                           </w:p>
                           <w:p>
-                            <w:pPr>
-                              <w:rPr>
-                                <w:rFonts w:hint="default"/>
-                                <w:lang w:val="en-US"/>
-                              </w:rPr>
-                            </w:pPr>
                             <w:r>
-                              <w:rPr>
-                                <w:rFonts w:hint="default"/>
-                                <w:lang w:val="en-US"/>
-                              </w:rPr>
                               <w:t>&lt;p&gt;</w:t>
                             </w:r>
                           </w:p>
@@ -681,40 +700,28 @@
           </mc:Choice>
           <mc:Fallback>
             <w:pict>
-              <v:shape id="_x0000_s1026" o:spid="_x0000_s1026" o:spt="202" type="#_x0000_t202" style="position:absolute;left:0pt;margin-left:23.75pt;margin-top:260.3pt;height:36.85pt;width:72pt;z-index:251670528;mso-width-relative:page;mso-height-relative:page;" fillcolor="#FFFFFF [3201]" filled="t" stroked="f" coordsize="21600,21600" o:gfxdata="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">
-                <v:fill on="t" focussize="0,0"/>
-                <v:stroke on="f" weight="0.5pt"/>
-                <v:imagedata o:title=""/>
-                <o:lock v:ext="edit" aspectratio="f"/>
+              <v:shapetype w14:anchorId="01AC68C8" id="_x0000_t202" coordsize="21600,21600" o:spt="202" path="m,l,21600r21600,l21600,xe">
+                <v:stroke joinstyle="miter"/>
+                <v:path gradientshapeok="t" o:connecttype="rect"/>
+              </v:shapetype>
+              <v:shape id="Text Box 16" o:spid="_x0000_s1026" type="#_x0000_t202" style="position:absolute;margin-left:23.75pt;margin-top:260.3pt;width:1in;height:36.85pt;z-index:251670528;visibility:visible;mso-wrap-style:square;mso-wrap-distance-left:9pt;mso-wrap-distance-top:0;mso-wrap-distance-right:9pt;mso-wrap-distance-bottom:0;mso-position-horizontal:absolute;mso-position-horizontal-relative:text;mso-position-vertical:absolute;mso-position-vertical-relative:text;v-text-anchor:top" o:gfxdata="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" fillcolor="white [3201]" stroked="f" strokeweight=".5pt">
                 <v:textbox>
                   <w:txbxContent>
                     <w:p>
-                      <w:pPr>
-                        <w:rPr>
-                          <w:rFonts w:hint="default"/>
-                          <w:lang w:val="en-US"/>
-                        </w:rPr>
-                      </w:pPr>
                       <w:r>
-                        <w:rPr>
-                          <w:rFonts w:hint="default"/>
-                          <w:lang w:val="en-US"/>
-                        </w:rPr>
-                        <w:t>&lt;img&gt;</w:t>
+                        <w:t>&lt;</w:t>
+                      </w:r>
+                      <w:proofErr w:type="spellStart"/>
+                      <w:r>
+                        <w:t>img</w:t>
+                      </w:r>
+                      <w:proofErr w:type="spellEnd"/>
+                      <w:r>
+                        <w:t>&gt;</w:t>
                       </w:r>
                     </w:p>
                     <w:p>
-                      <w:pPr>
-                        <w:rPr>
-                          <w:rFonts w:hint="default"/>
-                          <w:lang w:val="en-US"/>
-                        </w:rPr>
-                      </w:pPr>
                       <w:r>
-                        <w:rPr>
-                          <w:rFonts w:hint="default"/>
-                          <w:lang w:val="en-US"/>
-                        </w:rPr>
                         <w:t>&lt;p&gt;</w:t>
                       </w:r>
                     </w:p>
@@ -727,12 +734,12 @@
       </w:r>
       <w:r>
         <w:rPr>
-          <w:sz w:val="20"/>
+          <w:noProof/>
         </w:rPr>
         <mc:AlternateContent>
           <mc:Choice Requires="wps">
             <w:drawing>
-              <wp:anchor distT="0" distB="0" distL="114300" distR="114300" simplePos="0" relativeHeight="251669504" behindDoc="0" locked="0" layoutInCell="1" allowOverlap="1">
+              <wp:anchor distT="0" distB="0" distL="114300" distR="114300" simplePos="0" relativeHeight="251669504" behindDoc="0" locked="0" layoutInCell="1" allowOverlap="1" wp14:anchorId="7DE1894F" wp14:editId="505DA5A4">
                 <wp:simplePos x="0" y="0"/>
                 <wp:positionH relativeFrom="column">
                   <wp:posOffset>229870</wp:posOffset>
@@ -800,24 +807,19 @@
           </mc:Choice>
           <mc:Fallback>
             <w:pict>
-              <v:rect id="_x0000_s1026" o:spid="_x0000_s1026" o:spt="1" style="position:absolute;left:0pt;margin-left:18.1pt;margin-top:259.55pt;height:54.8pt;width:81.35pt;z-index:251669504;v-text-anchor:middle;mso-width-relative:page;mso-height-relative:page;" filled="f" stroked="t" coordsize="21600,21600" o:gfxdata="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">
-                <v:fill on="f" focussize="0,0"/>
-                <v:stroke weight="1pt" color="#000000 [3213]" miterlimit="8" joinstyle="miter"/>
-                <v:imagedata o:title=""/>
-                <o:lock v:ext="edit" aspectratio="f"/>
-              </v:rect>
+              <v:rect w14:anchorId="70592708" id="Rectangles 15" o:spid="_x0000_s1026" style="position:absolute;margin-left:18.1pt;margin-top:259.55pt;width:81.35pt;height:54.8pt;z-index:251669504;visibility:visible;mso-wrap-style:square;mso-wrap-distance-left:9pt;mso-wrap-distance-top:0;mso-wrap-distance-right:9pt;mso-wrap-distance-bottom:0;mso-position-horizontal:absolute;mso-position-horizontal-relative:text;mso-position-vertical:absolute;mso-position-vertical-relative:text;v-text-anchor:middle" o:gfxdata="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" filled="f" fillcolor="#5b9bd5 [3204]" strokecolor="black [3213]" strokeweight="1pt"/>
             </w:pict>
           </mc:Fallback>
         </mc:AlternateContent>
       </w:r>
       <w:r>
         <w:rPr>
-          <w:sz w:val="20"/>
+          <w:noProof/>
         </w:rPr>
         <mc:AlternateContent>
           <mc:Choice Requires="wps">
             <w:drawing>
-              <wp:anchor distT="0" distB="0" distL="114300" distR="114300" simplePos="0" relativeHeight="251668480" behindDoc="0" locked="0" layoutInCell="1" allowOverlap="1">
+              <wp:anchor distT="0" distB="0" distL="114300" distR="114300" simplePos="0" relativeHeight="251668480" behindDoc="0" locked="0" layoutInCell="1" allowOverlap="1" wp14:anchorId="33A86DDA" wp14:editId="5F8B25E6">
                 <wp:simplePos x="0" y="0"/>
                 <wp:positionH relativeFrom="column">
                   <wp:posOffset>100965</wp:posOffset>
@@ -871,11 +873,8 @@
           </mc:Choice>
           <mc:Fallback>
             <w:pict>
-              <v:line id="_x0000_s1026" o:spid="_x0000_s1026" o:spt="20" style="position:absolute;left:0pt;flip:y;margin-left:7.95pt;margin-top:240.1pt;height:0.35pt;width:397.15pt;z-index:251668480;mso-width-relative:page;mso-height-relative:page;" filled="f" stroked="t" coordsize="21600,21600" o:gfxdata="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">
-                <v:fill on="f" focussize="0,0"/>
-                <v:stroke weight="1pt" color="#000000 [3213]" miterlimit="8" joinstyle="miter"/>
-                <v:imagedata o:title=""/>
-                <o:lock v:ext="edit" aspectratio="f"/>
+              <v:line w14:anchorId="589AE687" id="Straight Connector 14" o:spid="_x0000_s1026" style="position:absolute;flip:y;z-index:251668480;visibility:visible;mso-wrap-style:square;mso-wrap-distance-left:9pt;mso-wrap-distance-top:0;mso-wrap-distance-right:9pt;mso-wrap-distance-bottom:0;mso-position-horizontal:absolute;mso-position-horizontal-relative:text;mso-position-vertical:absolute;mso-position-vertical-relative:text" from="7.95pt,240.1pt" to="405.1pt,240.45pt" o:gfxdata="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" strokecolor="black [3213]" strokeweight="1pt">
+                <v:stroke joinstyle="miter"/>
               </v:line>
             </w:pict>
           </mc:Fallback>
@@ -883,12 +882,12 @@
       </w:r>
       <w:r>
         <w:rPr>
-          <w:sz w:val="20"/>
+          <w:noProof/>
         </w:rPr>
         <mc:AlternateContent>
           <mc:Choice Requires="wps">
             <w:drawing>
-              <wp:anchor distT="0" distB="0" distL="114300" distR="114300" simplePos="0" relativeHeight="251667456" behindDoc="0" locked="0" layoutInCell="1" allowOverlap="1">
+              <wp:anchor distT="0" distB="0" distL="114300" distR="114300" simplePos="0" relativeHeight="251667456" behindDoc="0" locked="0" layoutInCell="1" allowOverlap="1" wp14:anchorId="7839E35C" wp14:editId="5FD43575">
                 <wp:simplePos x="0" y="0"/>
                 <wp:positionH relativeFrom="column">
                   <wp:posOffset>101600</wp:posOffset>
@@ -956,24 +955,19 @@
           </mc:Choice>
           <mc:Fallback>
             <w:pict>
-              <v:rect id="_x0000_s1026" o:spid="_x0000_s1026" o:spt="1" style="position:absolute;left:0pt;margin-left:8pt;margin-top:199.95pt;height:200.65pt;width:396.75pt;z-index:251667456;v-text-anchor:middle;mso-width-relative:page;mso-height-relative:page;" filled="f" stroked="t" coordsize="21600,21600" o:gfxdata="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">
-                <v:fill on="f" focussize="0,0"/>
-                <v:stroke weight="1pt" color="#000000 [3213]" miterlimit="8" joinstyle="miter"/>
-                <v:imagedata o:title=""/>
-                <o:lock v:ext="edit" aspectratio="f"/>
-              </v:rect>
+              <v:rect w14:anchorId="7425BC7D" id="Rectangles 12" o:spid="_x0000_s1026" style="position:absolute;margin-left:8pt;margin-top:199.95pt;width:396.75pt;height:200.65pt;z-index:251667456;visibility:visible;mso-wrap-style:square;mso-wrap-distance-left:9pt;mso-wrap-distance-top:0;mso-wrap-distance-right:9pt;mso-wrap-distance-bottom:0;mso-position-horizontal:absolute;mso-position-horizontal-relative:text;mso-position-vertical:absolute;mso-position-vertical-relative:text;v-text-anchor:middle" o:gfxdata="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" filled="f" fillcolor="#5b9bd5 [3204]" strokecolor="black [3213]" strokeweight="1pt"/>
             </w:pict>
           </mc:Fallback>
         </mc:AlternateContent>
       </w:r>
       <w:r>
         <w:rPr>
-          <w:sz w:val="20"/>
+          <w:noProof/>
         </w:rPr>
         <mc:AlternateContent>
           <mc:Choice Requires="wps">
             <w:drawing>
-              <wp:anchor distT="0" distB="0" distL="114300" distR="114300" simplePos="0" relativeHeight="251666432" behindDoc="0" locked="0" layoutInCell="1" allowOverlap="1">
+              <wp:anchor distT="0" distB="0" distL="114300" distR="114300" simplePos="0" relativeHeight="251666432" behindDoc="0" locked="0" layoutInCell="1" allowOverlap="1" wp14:anchorId="6B13BF37" wp14:editId="6F9B8887">
                 <wp:simplePos x="0" y="0"/>
                 <wp:positionH relativeFrom="column">
                   <wp:posOffset>1420495</wp:posOffset>
@@ -1024,32 +1018,16 @@
                           <w:p>
                             <w:pPr>
                               <w:jc w:val="center"/>
-                              <w:rPr>
-                                <w:rFonts w:hint="default"/>
-                                <w:lang w:val="en-US"/>
-                              </w:rPr>
                             </w:pPr>
                             <w:r>
-                              <w:rPr>
-                                <w:rFonts w:hint="default"/>
-                                <w:lang w:val="en-US"/>
-                              </w:rPr>
                               <w:t>H2</w:t>
                             </w:r>
                           </w:p>
                           <w:p>
                             <w:pPr>
                               <w:jc w:val="center"/>
-                              <w:rPr>
-                                <w:rFonts w:hint="default"/>
-                                <w:lang w:val="en-US"/>
-                              </w:rPr>
                             </w:pPr>
                             <w:r>
-                              <w:rPr>
-                                <w:rFonts w:hint="default"/>
-                                <w:lang w:val="en-US"/>
-                              </w:rPr>
                               <w:t>H4</w:t>
                             </w:r>
                           </w:p>
@@ -1066,42 +1044,22 @@
           </mc:Choice>
           <mc:Fallback>
             <w:pict>
-              <v:shape id="_x0000_s1026" o:spid="_x0000_s1026" o:spt="202" type="#_x0000_t202" style="position:absolute;left:0pt;margin-left:111.85pt;margin-top:71.7pt;height:29.65pt;width:180.4pt;z-index:251666432;mso-width-relative:page;mso-height-relative:page;" fillcolor="#FFFFFF [3201]" filled="t" stroked="f" coordsize="21600,21600" o:gfxdata="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">
-                <v:fill on="t" focussize="0,0"/>
-                <v:stroke on="f" weight="0.5pt"/>
-                <v:imagedata o:title=""/>
-                <o:lock v:ext="edit" aspectratio="f"/>
+              <v:shape w14:anchorId="6B13BF37" id="Text Box 11" o:spid="_x0000_s1027" type="#_x0000_t202" style="position:absolute;margin-left:111.85pt;margin-top:71.7pt;width:180.4pt;height:29.65pt;z-index:251666432;visibility:visible;mso-wrap-style:square;mso-wrap-distance-left:9pt;mso-wrap-distance-top:0;mso-wrap-distance-right:9pt;mso-wrap-distance-bottom:0;mso-position-horizontal:absolute;mso-position-horizontal-relative:text;mso-position-vertical:absolute;mso-position-vertical-relative:text;v-text-anchor:top" o:gfxdata="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" fillcolor="white [3201]" stroked="f" strokeweight=".5pt">
                 <v:textbox>
                   <w:txbxContent>
                     <w:p>
                       <w:pPr>
                         <w:jc w:val="center"/>
-                        <w:rPr>
-                          <w:rFonts w:hint="default"/>
-                          <w:lang w:val="en-US"/>
-                        </w:rPr>
                       </w:pPr>
                       <w:r>
-                        <w:rPr>
-                          <w:rFonts w:hint="default"/>
-                          <w:lang w:val="en-US"/>
-                        </w:rPr>
                         <w:t>H2</w:t>
                       </w:r>
                     </w:p>
                     <w:p>
                       <w:pPr>
                         <w:jc w:val="center"/>
-                        <w:rPr>
-                          <w:rFonts w:hint="default"/>
-                          <w:lang w:val="en-US"/>
-                        </w:rPr>
                       </w:pPr>
                       <w:r>
-                        <w:rPr>
-                          <w:rFonts w:hint="default"/>
-                          <w:lang w:val="en-US"/>
-                        </w:rPr>
                         <w:t>H4</w:t>
                       </w:r>
                     </w:p>
@@ -1114,12 +1072,12 @@
       </w:r>
       <w:r>
         <w:rPr>
-          <w:sz w:val="20"/>
+          <w:noProof/>
         </w:rPr>
         <mc:AlternateContent>
           <mc:Choice Requires="wps">
             <w:drawing>
-              <wp:anchor distT="0" distB="0" distL="114300" distR="114300" simplePos="0" relativeHeight="251665408" behindDoc="0" locked="0" layoutInCell="1" allowOverlap="1">
+              <wp:anchor distT="0" distB="0" distL="114300" distR="114300" simplePos="0" relativeHeight="251665408" behindDoc="0" locked="0" layoutInCell="1" allowOverlap="1" wp14:anchorId="3CD1A472" wp14:editId="519E7790">
                 <wp:simplePos x="0" y="0"/>
                 <wp:positionH relativeFrom="column">
                   <wp:posOffset>-440690</wp:posOffset>
@@ -1187,24 +1145,19 @@
           </mc:Choice>
           <mc:Fallback>
             <w:pict>
-              <v:rect id="_x0000_s1026" o:spid="_x0000_s1026" o:spt="1" style="position:absolute;left:0pt;margin-left:-34.7pt;margin-top:63.8pt;height:48pt;width:478.15pt;z-index:251665408;v-text-anchor:middle;mso-width-relative:page;mso-height-relative:page;" filled="f" stroked="t" coordsize="21600,21600" o:gfxdata="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">
-                <v:fill on="f" focussize="0,0"/>
-                <v:stroke weight="1pt" color="#000000 [3213]" miterlimit="8" joinstyle="miter"/>
-                <v:imagedata o:title=""/>
-                <o:lock v:ext="edit" aspectratio="f"/>
-              </v:rect>
+              <v:rect w14:anchorId="52AF627F" id="Rectangles 10" o:spid="_x0000_s1026" style="position:absolute;margin-left:-34.7pt;margin-top:63.8pt;width:478.15pt;height:48pt;z-index:251665408;visibility:visible;mso-wrap-style:square;mso-wrap-distance-left:9pt;mso-wrap-distance-top:0;mso-wrap-distance-right:9pt;mso-wrap-distance-bottom:0;mso-position-horizontal:absolute;mso-position-horizontal-relative:text;mso-position-vertical:absolute;mso-position-vertical-relative:text;v-text-anchor:middle" o:gfxdata="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" filled="f" fillcolor="#5b9bd5 [3204]" strokecolor="black [3213]" strokeweight="1pt"/>
             </w:pict>
           </mc:Fallback>
         </mc:AlternateContent>
       </w:r>
       <w:r>
         <w:rPr>
-          <w:sz w:val="20"/>
+          <w:noProof/>
         </w:rPr>
         <mc:AlternateContent>
           <mc:Choice Requires="wps">
             <w:drawing>
-              <wp:anchor distT="0" distB="0" distL="114300" distR="114300" simplePos="0" relativeHeight="251664384" behindDoc="0" locked="0" layoutInCell="1" allowOverlap="1">
+              <wp:anchor distT="0" distB="0" distL="114300" distR="114300" simplePos="0" relativeHeight="251664384" behindDoc="0" locked="0" layoutInCell="1" allowOverlap="1" wp14:anchorId="475DBA76" wp14:editId="71C710F6">
                 <wp:simplePos x="0" y="0"/>
                 <wp:positionH relativeFrom="column">
                   <wp:posOffset>-441960</wp:posOffset>
@@ -1272,24 +1225,19 @@
           </mc:Choice>
           <mc:Fallback>
             <w:pict>
-              <v:rect id="_x0000_s1026" o:spid="_x0000_s1026" o:spt="1" style="position:absolute;left:0pt;margin-left:-34.8pt;margin-top:5.7pt;height:172.85pt;width:479.25pt;z-index:251664384;v-text-anchor:middle;mso-width-relative:page;mso-height-relative:page;" filled="f" stroked="t" coordsize="21600,21600" o:gfxdata="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">
-                <v:fill on="f" focussize="0,0"/>
-                <v:stroke weight="1pt" color="#000000 [3213]" miterlimit="8" joinstyle="miter"/>
-                <v:imagedata o:title=""/>
-                <o:lock v:ext="edit" aspectratio="f"/>
-              </v:rect>
+              <v:rect w14:anchorId="76081A09" id="Rectangles 9" o:spid="_x0000_s1026" style="position:absolute;margin-left:-34.8pt;margin-top:5.7pt;width:479.25pt;height:172.85pt;z-index:251664384;visibility:visible;mso-wrap-style:square;mso-wrap-distance-left:9pt;mso-wrap-distance-top:0;mso-wrap-distance-right:9pt;mso-wrap-distance-bottom:0;mso-position-horizontal:absolute;mso-position-horizontal-relative:text;mso-position-vertical:absolute;mso-position-vertical-relative:text;v-text-anchor:middle" o:gfxdata="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" filled="f" fillcolor="#5b9bd5 [3204]" strokecolor="black [3213]" strokeweight="1pt"/>
             </w:pict>
           </mc:Fallback>
         </mc:AlternateContent>
       </w:r>
       <w:r>
         <w:rPr>
-          <w:sz w:val="20"/>
+          <w:noProof/>
         </w:rPr>
         <mc:AlternateContent>
           <mc:Choice Requires="wps">
             <w:drawing>
-              <wp:anchor distT="0" distB="0" distL="114300" distR="114300" simplePos="0" relativeHeight="251663360" behindDoc="0" locked="0" layoutInCell="1" allowOverlap="1">
+              <wp:anchor distT="0" distB="0" distL="114300" distR="114300" simplePos="0" relativeHeight="251663360" behindDoc="0" locked="0" layoutInCell="1" allowOverlap="1" wp14:anchorId="7CE2B43C" wp14:editId="20296034">
                 <wp:simplePos x="0" y="0"/>
                 <wp:positionH relativeFrom="column">
                   <wp:posOffset>-455930</wp:posOffset>
@@ -1345,17 +1293,7 @@
                       <wps:txbx>
                         <w:txbxContent>
                           <w:p>
-                            <w:pPr>
-                              <w:rPr>
-                                <w:rFonts w:hint="default"/>
-                                <w:lang w:val="en-US"/>
-                              </w:rPr>
-                            </w:pPr>
                             <w:r>
-                              <w:rPr>
-                                <w:rFonts w:hint="default"/>
-                                <w:lang w:val="en-US"/>
-                              </w:rPr>
                               <w:t>&lt;p&gt;</w:t>
                             </w:r>
                           </w:p>
@@ -1372,25 +1310,11 @@
           </mc:Choice>
           <mc:Fallback>
             <w:pict>
-              <v:shape id="_x0000_s1026" o:spid="_x0000_s1026" o:spt="202" type="#_x0000_t202" style="position:absolute;left:0pt;margin-left:-35.9pt;margin-top:-24.3pt;height:21.4pt;width:42pt;z-index:251663360;mso-width-relative:page;mso-height-relative:page;" filled="f" stroked="f" coordsize="21600,21600" o:gfxdata="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">
-                <v:fill on="f" focussize="0,0"/>
-                <v:stroke on="f" weight="0.5pt"/>
-                <v:imagedata o:title=""/>
-                <o:lock v:ext="edit" aspectratio="f"/>
+              <v:shape w14:anchorId="7CE2B43C" id="Text Box 8" o:spid="_x0000_s1028" type="#_x0000_t202" style="position:absolute;margin-left:-35.9pt;margin-top:-24.3pt;width:42pt;height:21.4pt;z-index:251663360;visibility:visible;mso-wrap-style:square;mso-wrap-distance-left:9pt;mso-wrap-distance-top:0;mso-wrap-distance-right:9pt;mso-wrap-distance-bottom:0;mso-position-horizontal:absolute;mso-position-horizontal-relative:text;mso-position-vertical:absolute;mso-position-vertical-relative:text;v-text-anchor:top" o:gfxdata="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" filled="f" fillcolor="white [3201]" stroked="f" strokeweight=".5pt">
                 <v:textbox>
                   <w:txbxContent>
                     <w:p>
-                      <w:pPr>
-                        <w:rPr>
-                          <w:rFonts w:hint="default"/>
-                          <w:lang w:val="en-US"/>
-                        </w:rPr>
-                      </w:pPr>
                       <w:r>
-                        <w:rPr>
-                          <w:rFonts w:hint="default"/>
-                          <w:lang w:val="en-US"/>
-                        </w:rPr>
                         <w:t>&lt;p&gt;</w:t>
                       </w:r>
                     </w:p>
@@ -1403,12 +1327,12 @@
       </w:r>
       <w:r>
         <w:rPr>
-          <w:sz w:val="20"/>
+          <w:noProof/>
         </w:rPr>
         <mc:AlternateContent>
           <mc:Choice Requires="wps">
             <w:drawing>
-              <wp:anchor distT="0" distB="0" distL="114300" distR="114300" simplePos="0" relativeHeight="251660288" behindDoc="0" locked="0" layoutInCell="1" allowOverlap="1">
+              <wp:anchor distT="0" distB="0" distL="114300" distR="114300" simplePos="0" relativeHeight="251660288" behindDoc="0" locked="0" layoutInCell="1" allowOverlap="1" wp14:anchorId="6E5C6ED9" wp14:editId="6B15715E">
                 <wp:simplePos x="0" y="0"/>
                 <wp:positionH relativeFrom="column">
                   <wp:posOffset>-546100</wp:posOffset>
@@ -1461,24 +1385,19 @@
           </mc:Choice>
           <mc:Fallback>
             <w:pict>
-              <v:rect id="_x0000_s1026" o:spid="_x0000_s1026" o:spt="1" style="position:absolute;left:0pt;margin-left:-43pt;margin-top:-26.55pt;height:25.5pt;width:54.75pt;z-index:251660288;v-text-anchor:middle;mso-width-relative:page;mso-height-relative:page;" fillcolor="#5B9BD5 [3204]" filled="t" stroked="t" coordsize="21600,21600" o:gfxdata="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">
-                <v:fill on="t" focussize="0,0"/>
-                <v:stroke weight="1pt" color="#41719C [3204]" miterlimit="8" joinstyle="miter"/>
-                <v:imagedata o:title=""/>
-                <o:lock v:ext="edit" aspectratio="f"/>
-              </v:rect>
+              <v:rect w14:anchorId="4D482469" id="Rectangles 2" o:spid="_x0000_s1026" style="position:absolute;margin-left:-43pt;margin-top:-26.55pt;width:54.75pt;height:25.5pt;z-index:251660288;visibility:visible;mso-wrap-style:square;mso-wrap-distance-left:9pt;mso-wrap-distance-top:0;mso-wrap-distance-right:9pt;mso-wrap-distance-bottom:0;mso-position-horizontal:absolute;mso-position-horizontal-relative:text;mso-position-vertical:absolute;mso-position-vertical-relative:text;v-text-anchor:middle" o:gfxdata="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" fillcolor="#5b9bd5 [3204]" strokecolor="#1f4d78 [1604]" strokeweight="1pt"/>
             </w:pict>
           </mc:Fallback>
         </mc:AlternateContent>
       </w:r>
       <w:r>
         <w:rPr>
-          <w:sz w:val="20"/>
+          <w:noProof/>
         </w:rPr>
         <mc:AlternateContent>
           <mc:Choice Requires="wps">
             <w:drawing>
-              <wp:anchor distT="0" distB="0" distL="114300" distR="114300" simplePos="0" relativeHeight="251662336" behindDoc="0" locked="0" layoutInCell="1" allowOverlap="1">
+              <wp:anchor distT="0" distB="0" distL="114300" distR="114300" simplePos="0" relativeHeight="251662336" behindDoc="0" locked="0" layoutInCell="1" allowOverlap="1" wp14:anchorId="30AB0AC7" wp14:editId="2CC92FDD">
                 <wp:simplePos x="0" y="0"/>
                 <wp:positionH relativeFrom="column">
                   <wp:posOffset>3587750</wp:posOffset>
@@ -1534,17 +1453,7 @@
                       <wps:txbx>
                         <w:txbxContent>
                           <w:p>
-                            <w:pPr>
-                              <w:rPr>
-                                <w:rFonts w:hint="default"/>
-                                <w:lang w:val="en-US"/>
-                              </w:rPr>
-                            </w:pPr>
                             <w:r>
-                              <w:rPr>
-                                <w:rFonts w:hint="default"/>
-                                <w:lang w:val="en-US"/>
-                              </w:rPr>
                               <w:t>3 &lt;p&gt; text</w:t>
                             </w:r>
                           </w:p>
@@ -1561,25 +1470,11 @@
           </mc:Choice>
           <mc:Fallback>
             <w:pict>
-              <v:shape id="_x0000_s1026" o:spid="_x0000_s1026" o:spt="202" type="#_x0000_t202" style="position:absolute;left:0pt;margin-left:282.5pt;margin-top:-23.55pt;height:21pt;width:136.5pt;z-index:251662336;mso-width-relative:page;mso-height-relative:page;" filled="f" stroked="f" coordsize="21600,21600" o:gfxdata="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">
-                <v:fill on="f" focussize="0,0"/>
-                <v:stroke on="f" weight="0.5pt"/>
-                <v:imagedata o:title=""/>
-                <o:lock v:ext="edit" aspectratio="f"/>
+              <v:shape w14:anchorId="30AB0AC7" id="Text Box 7" o:spid="_x0000_s1029" type="#_x0000_t202" style="position:absolute;margin-left:282.5pt;margin-top:-23.55pt;width:136.5pt;height:21pt;z-index:251662336;visibility:visible;mso-wrap-style:square;mso-wrap-distance-left:9pt;mso-wrap-distance-top:0;mso-wrap-distance-right:9pt;mso-wrap-distance-bottom:0;mso-position-horizontal:absolute;mso-position-horizontal-relative:text;mso-position-vertical:absolute;mso-position-vertical-relative:text;v-text-anchor:top" o:gfxdata="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" filled="f" fillcolor="white [3201]" stroked="f" strokeweight=".5pt">
                 <v:textbox>
                   <w:txbxContent>
                     <w:p>
-                      <w:pPr>
-                        <w:rPr>
-                          <w:rFonts w:hint="default"/>
-                          <w:lang w:val="en-US"/>
-                        </w:rPr>
-                      </w:pPr>
                       <w:r>
-                        <w:rPr>
-                          <w:rFonts w:hint="default"/>
-                          <w:lang w:val="en-US"/>
-                        </w:rPr>
                         <w:t>3 &lt;p&gt; text</w:t>
                       </w:r>
                     </w:p>
@@ -1592,12 +1487,12 @@
       </w:r>
       <w:r>
         <w:rPr>
-          <w:sz w:val="20"/>
+          <w:noProof/>
         </w:rPr>
         <mc:AlternateContent>
           <mc:Choice Requires="wps">
             <w:drawing>
-              <wp:anchor distT="0" distB="0" distL="114300" distR="114300" simplePos="0" relativeHeight="251661312" behindDoc="0" locked="0" layoutInCell="1" allowOverlap="1">
+              <wp:anchor distT="0" distB="0" distL="114300" distR="114300" simplePos="0" relativeHeight="251661312" behindDoc="0" locked="0" layoutInCell="1" allowOverlap="1" wp14:anchorId="3D3DF446" wp14:editId="0CD0E3BF">
                 <wp:simplePos x="0" y="0"/>
                 <wp:positionH relativeFrom="column">
                   <wp:posOffset>3410585</wp:posOffset>
@@ -1650,24 +1545,19 @@
           </mc:Choice>
           <mc:Fallback>
             <w:pict>
-              <v:rect id="_x0000_s1026" o:spid="_x0000_s1026" o:spt="1" style="position:absolute;left:0pt;margin-left:268.55pt;margin-top:-29.2pt;height:30.75pt;width:191.25pt;z-index:251661312;v-text-anchor:middle;mso-width-relative:page;mso-height-relative:page;" fillcolor="#5B9BD5 [3204]" filled="t" stroked="t" coordsize="21600,21600" o:gfxdata="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">
-                <v:fill on="t" focussize="0,0"/>
-                <v:stroke weight="1pt" color="#41719C [3204]" miterlimit="8" joinstyle="miter"/>
-                <v:imagedata o:title=""/>
-                <o:lock v:ext="edit" aspectratio="f"/>
-              </v:rect>
+              <v:rect w14:anchorId="54679C4B" id="Rectangles 3" o:spid="_x0000_s1026" style="position:absolute;margin-left:268.55pt;margin-top:-29.2pt;width:191.25pt;height:30.75pt;z-index:251661312;visibility:visible;mso-wrap-style:square;mso-wrap-distance-left:9pt;mso-wrap-distance-top:0;mso-wrap-distance-right:9pt;mso-wrap-distance-bottom:0;mso-position-horizontal:absolute;mso-position-horizontal-relative:text;mso-position-vertical:absolute;mso-position-vertical-relative:text;v-text-anchor:middle" o:gfxdata="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" fillcolor="#5b9bd5 [3204]" strokecolor="#1f4d78 [1604]" strokeweight="1pt"/>
             </w:pict>
           </mc:Fallback>
         </mc:AlternateContent>
       </w:r>
       <w:r>
         <w:rPr>
-          <w:sz w:val="20"/>
+          <w:noProof/>
         </w:rPr>
         <mc:AlternateContent>
           <mc:Choice Requires="wps">
             <w:drawing>
-              <wp:anchor distT="0" distB="0" distL="114300" distR="114300" simplePos="0" relativeHeight="251659264" behindDoc="0" locked="0" layoutInCell="1" allowOverlap="1">
+              <wp:anchor distT="0" distB="0" distL="114300" distR="114300" simplePos="0" relativeHeight="251659264" behindDoc="0" locked="0" layoutInCell="1" allowOverlap="1" wp14:anchorId="44BDC059" wp14:editId="3E88E562">
                 <wp:simplePos x="0" y="0"/>
                 <wp:positionH relativeFrom="column">
                   <wp:posOffset>-674370</wp:posOffset>
@@ -1723,12 +1613,7 @@
           </mc:Choice>
           <mc:Fallback>
             <w:pict>
-              <v:rect id="_x0000_s1026" o:spid="_x0000_s1026" o:spt="1" style="position:absolute;left:0pt;margin-left:-53.1pt;margin-top:-33.65pt;height:38.6pt;width:517.9pt;z-index:251659264;v-text-anchor:middle;mso-width-relative:page;mso-height-relative:page;" fillcolor="#FFFFFF [3201]" filled="t" stroked="t" coordsize="21600,21600" o:gfxdata="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">
-                <v:fill on="t" focussize="0,0"/>
-                <v:stroke weight="1pt" color="#000000 [3213]" miterlimit="8" joinstyle="miter"/>
-                <v:imagedata o:title=""/>
-                <o:lock v:ext="edit" aspectratio="f"/>
-              </v:rect>
+              <v:rect w14:anchorId="0B8156FB" id="Rectangles 1" o:spid="_x0000_s1026" style="position:absolute;margin-left:-53.1pt;margin-top:-33.65pt;width:517.9pt;height:38.6pt;z-index:251659264;visibility:visible;mso-wrap-style:square;mso-wrap-distance-left:9pt;mso-wrap-distance-top:0;mso-wrap-distance-right:9pt;mso-wrap-distance-bottom:0;mso-position-horizontal:absolute;mso-position-horizontal-relative:text;mso-position-vertical:absolute;mso-position-vertical-relative:text;v-text-anchor:middle" o:gfxdata="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" fillcolor="white [3201]" strokecolor="black [3213]" strokeweight="1pt"/>
             </w:pict>
           </mc:Fallback>
         </mc:AlternateContent>
@@ -1737,292 +1622,332 @@
     <w:sectPr>
       <w:pgSz w:w="11906" w:h="16838"/>
       <w:pgMar w:top="1440" w:right="1800" w:bottom="1440" w:left="1800" w:header="720" w:footer="720" w:gutter="0"/>
-      <w:cols w:space="720" w:num="1"/>
-      <w:docGrid w:linePitch="360" w:charSpace="0"/>
+      <w:cols w:space="720"/>
+      <w:docGrid w:linePitch="360"/>
     </w:sectPr>
   </w:body>
 </w:document>
 </file>
 
 <file path=word/styles.xml><?xml version="1.0" encoding="utf-8"?>
-<w:styles xmlns:mc="http://schemas.openxmlformats.org/markup-compatibility/2006" xmlns:o="urn:schemas-microsoft-com:office:office" xmlns:r="http://schemas.openxmlformats.org/officeDocument/2006/relationships" xmlns:m="http://schemas.openxmlformats.org/officeDocument/2006/math" xmlns:v="urn:schemas-microsoft-com:vml" xmlns:w="http://schemas.openxmlformats.org/wordprocessingml/2006/main" xmlns:w14="http://schemas.microsoft.com/office/word/2010/wordml" xmlns:w10="urn:schemas-microsoft-com:office:word" xmlns:sl="http://schemas.openxmlformats.org/schemaLibrary/2006/main" xmlns:wpsCustomData="http://www.wps.cn/officeDocument/2013/wpsCustomData" mc:Ignorable="w14">
+<w:styles xmlns:mc="http://schemas.openxmlformats.org/markup-compatibility/2006" xmlns:r="http://schemas.openxmlformats.org/officeDocument/2006/relationships" xmlns:w="http://schemas.openxmlformats.org/wordprocessingml/2006/main" xmlns:w14="http://schemas.microsoft.com/office/word/2010/wordml" xmlns:w15="http://schemas.microsoft.com/office/word/2012/wordml" xmlns:w16cex="http://schemas.microsoft.com/office/word/2018/wordml/cex" xmlns:w16cid="http://schemas.microsoft.com/office/word/2016/wordml/cid" xmlns:w16="http://schemas.microsoft.com/office/word/2018/wordml" xmlns:w16sdtdh="http://schemas.microsoft.com/office/word/2020/wordml/sdtdatahash" xmlns:w16se="http://schemas.microsoft.com/office/word/2015/wordml/symex" mc:Ignorable="w14 w15 w16se w16cid w16 w16cex w16sdtdh">
   <w:docDefaults>
     <w:rPrDefault>
       <w:rPr>
-        <w:rFonts w:asciiTheme="minorHAnsi" w:hAnsiTheme="minorHAnsi" w:eastAsiaTheme="minorEastAsia" w:cstheme="minorBidi"/>
+        <w:rFonts w:asciiTheme="minorHAnsi" w:eastAsiaTheme="minorEastAsia" w:hAnsiTheme="minorHAnsi" w:cstheme="minorBidi"/>
+        <w:lang w:val="en-US" w:eastAsia="en-US" w:bidi="ar-SA"/>
       </w:rPr>
     </w:rPrDefault>
     <w:pPrDefault/>
   </w:docDefaults>
-  <w:latentStyles w:count="260" w:defQFormat="0" w:defUnhideWhenUsed="1" w:defSemiHidden="1" w:defUIPriority="99" w:defLockedState="0">
-    <w:lsdException w:qFormat="1" w:unhideWhenUsed="0" w:uiPriority="0" w:semiHidden="0" w:name="Normal"/>
-    <w:lsdException w:qFormat="1" w:unhideWhenUsed="0" w:uiPriority="0" w:semiHidden="0" w:name="heading 1"/>
-    <w:lsdException w:qFormat="1" w:uiPriority="0" w:name="heading 2"/>
-    <w:lsdException w:qFormat="1" w:uiPriority="0" w:name="heading 3"/>
-    <w:lsdException w:qFormat="1" w:uiPriority="0" w:name="heading 4"/>
-    <w:lsdException w:qFormat="1" w:uiPriority="0" w:name="heading 5"/>
-    <w:lsdException w:qFormat="1" w:uiPriority="0" w:name="heading 6"/>
-    <w:lsdException w:qFormat="1" w:uiPriority="0" w:name="heading 7"/>
-    <w:lsdException w:qFormat="1" w:uiPriority="0" w:name="heading 8"/>
-    <w:lsdException w:qFormat="1" w:uiPriority="0" w:name="heading 9"/>
-    <w:lsdException w:unhideWhenUsed="0" w:uiPriority="0" w:semiHidden="0" w:name="index 1"/>
-    <w:lsdException w:unhideWhenUsed="0" w:uiPriority="0" w:semiHidden="0" w:name="index 2"/>
-    <w:lsdException w:unhideWhenUsed="0" w:uiPriority="0" w:semiHidden="0" w:name="index 3"/>
-    <w:lsdException w:unhideWhenUsed="0" w:uiPriority="0" w:semiHidden="0" w:name="index 4"/>
-    <w:lsdException w:unhideWhenUsed="0" w:uiPriority="0" w:semiHidden="0" w:name="index 5"/>
-    <w:lsdException w:unhideWhenUsed="0" w:uiPriority="0" w:semiHidden="0" w:name="index 6"/>
-    <w:lsdException w:unhideWhenUsed="0" w:uiPriority="0" w:semiHidden="0" w:name="index 7"/>
-    <w:lsdException w:unhideWhenUsed="0" w:uiPriority="0" w:semiHidden="0" w:name="index 8"/>
-    <w:lsdException w:unhideWhenUsed="0" w:uiPriority="0" w:semiHidden="0" w:name="index 9"/>
-    <w:lsdException w:unhideWhenUsed="0" w:uiPriority="0" w:semiHidden="0" w:name="toc 1"/>
-    <w:lsdException w:unhideWhenUsed="0" w:uiPriority="0" w:semiHidden="0" w:name="toc 2"/>
-    <w:lsdException w:unhideWhenUsed="0" w:uiPriority="0" w:semiHidden="0" w:name="toc 3"/>
-    <w:lsdException w:unhideWhenUsed="0" w:uiPriority="0" w:semiHidden="0" w:name="toc 4"/>
-    <w:lsdException w:unhideWhenUsed="0" w:uiPriority="0" w:semiHidden="0" w:name="toc 5"/>
-    <w:lsdException w:unhideWhenUsed="0" w:uiPriority="0" w:semiHidden="0" w:name="toc 6"/>
-    <w:lsdException w:unhideWhenUsed="0" w:uiPriority="0" w:semiHidden="0" w:name="toc 7"/>
-    <w:lsdException w:unhideWhenUsed="0" w:uiPriority="0" w:semiHidden="0" w:name="toc 8"/>
-    <w:lsdException w:unhideWhenUsed="0" w:uiPriority="0" w:semiHidden="0" w:name="toc 9"/>
-    <w:lsdException w:unhideWhenUsed="0" w:uiPriority="0" w:semiHidden="0" w:name="Normal Indent"/>
-    <w:lsdException w:unhideWhenUsed="0" w:uiPriority="0" w:semiHidden="0" w:name="footnote text"/>
-    <w:lsdException w:unhideWhenUsed="0" w:uiPriority="0" w:semiHidden="0" w:name="annotation text"/>
-    <w:lsdException w:unhideWhenUsed="0" w:uiPriority="0" w:semiHidden="0" w:name="header"/>
-    <w:lsdException w:unhideWhenUsed="0" w:uiPriority="0" w:semiHidden="0" w:name="footer"/>
-    <w:lsdException w:unhideWhenUsed="0" w:uiPriority="0" w:semiHidden="0" w:name="index heading"/>
-    <w:lsdException w:qFormat="1" w:uiPriority="0" w:name="caption"/>
-    <w:lsdException w:unhideWhenUsed="0" w:uiPriority="0" w:semiHidden="0" w:name="table of figures"/>
-    <w:lsdException w:unhideWhenUsed="0" w:uiPriority="0" w:semiHidden="0" w:name="envelope address"/>
-    <w:lsdException w:unhideWhenUsed="0" w:uiPriority="0" w:semiHidden="0" w:name="envelope return"/>
-    <w:lsdException w:unhideWhenUsed="0" w:uiPriority="0" w:semiHidden="0" w:name="footnote reference"/>
-    <w:lsdException w:unhideWhenUsed="0" w:uiPriority="0" w:semiHidden="0" w:name="annotation reference"/>
-    <w:lsdException w:unhideWhenUsed="0" w:uiPriority="0" w:semiHidden="0" w:name="line number"/>
-    <w:lsdException w:unhideWhenUsed="0" w:uiPriority="0" w:semiHidden="0" w:name="page number"/>
-    <w:lsdException w:unhideWhenUsed="0" w:uiPriority="0" w:semiHidden="0" w:name="endnote reference"/>
-    <w:lsdException w:unhideWhenUsed="0" w:uiPriority="0" w:semiHidden="0" w:name="endnote text"/>
-    <w:lsdException w:unhideWhenUsed="0" w:uiPriority="0" w:semiHidden="0" w:name="table of authorities"/>
-    <w:lsdException w:unhideWhenUsed="0" w:uiPriority="0" w:semiHidden="0" w:name="macro"/>
-    <w:lsdException w:unhideWhenUsed="0" w:uiPriority="0" w:semiHidden="0" w:name="toa heading"/>
-    <w:lsdException w:unhideWhenUsed="0" w:uiPriority="0" w:semiHidden="0" w:name="List"/>
-    <w:lsdException w:unhideWhenUsed="0" w:uiPriority="0" w:semiHidden="0" w:name="List Bullet"/>
-    <w:lsdException w:unhideWhenUsed="0" w:uiPriority="0" w:semiHidden="0" w:name="List Number"/>
-    <w:lsdException w:unhideWhenUsed="0" w:uiPriority="0" w:semiHidden="0" w:name="List 2"/>
-    <w:lsdException w:unhideWhenUsed="0" w:uiPriority="0" w:semiHidden="0" w:name="List 3"/>
-    <w:lsdException w:unhideWhenUsed="0" w:uiPriority="0" w:semiHidden="0" w:name="List 4"/>
-    <w:lsdException w:unhideWhenUsed="0" w:uiPriority="0" w:semiHidden="0" w:name="List 5"/>
-    <w:lsdException w:unhideWhenUsed="0" w:uiPriority="0" w:semiHidden="0" w:name="List Bullet 2"/>
-    <w:lsdException w:unhideWhenUsed="0" w:uiPriority="0" w:semiHidden="0" w:name="List Bullet 3"/>
-    <w:lsdException w:unhideWhenUsed="0" w:uiPriority="0" w:semiHidden="0" w:name="List Bullet 4"/>
-    <w:lsdException w:unhideWhenUsed="0" w:uiPriority="0" w:semiHidden="0" w:name="List Bullet 5"/>
-    <w:lsdException w:unhideWhenUsed="0" w:uiPriority="0" w:semiHidden="0" w:name="List Number 2"/>
-    <w:lsdException w:unhideWhenUsed="0" w:uiPriority="0" w:semiHidden="0" w:name="List Number 3"/>
-    <w:lsdException w:unhideWhenUsed="0" w:uiPriority="0" w:semiHidden="0" w:name="List Number 4"/>
-    <w:lsdException w:unhideWhenUsed="0" w:uiPriority="0" w:semiHidden="0" w:name="List Number 5"/>
-    <w:lsdException w:qFormat="1" w:unhideWhenUsed="0" w:uiPriority="0" w:semiHidden="0" w:name="Title"/>
-    <w:lsdException w:unhideWhenUsed="0" w:uiPriority="0" w:semiHidden="0" w:name="Closing"/>
-    <w:lsdException w:unhideWhenUsed="0" w:uiPriority="0" w:semiHidden="0" w:name="Signature"/>
-    <w:lsdException w:unhideWhenUsed="0" w:uiPriority="0" w:name="Default Paragraph Font"/>
-    <w:lsdException w:unhideWhenUsed="0" w:uiPriority="0" w:semiHidden="0" w:name="Body Text"/>
-    <w:lsdException w:unhideWhenUsed="0" w:uiPriority="0" w:semiHidden="0" w:name="Body Text Indent"/>
-    <w:lsdException w:unhideWhenUsed="0" w:uiPriority="0" w:semiHidden="0" w:name="List Continue"/>
-    <w:lsdException w:unhideWhenUsed="0" w:uiPriority="0" w:semiHidden="0" w:name="List Continue 2"/>
-    <w:lsdException w:unhideWhenUsed="0" w:uiPriority="0" w:semiHidden="0" w:name="List Continue 3"/>
-    <w:lsdException w:unhideWhenUsed="0" w:uiPriority="0" w:semiHidden="0" w:name="List Continue 4"/>
-    <w:lsdException w:unhideWhenUsed="0" w:uiPriority="0" w:semiHidden="0" w:name="List Continue 5"/>
-    <w:lsdException w:unhideWhenUsed="0" w:uiPriority="0" w:semiHidden="0" w:name="Message Header"/>
-    <w:lsdException w:qFormat="1" w:unhideWhenUsed="0" w:uiPriority="0" w:semiHidden="0" w:name="Subtitle"/>
-    <w:lsdException w:unhideWhenUsed="0" w:uiPriority="0" w:semiHidden="0" w:name="Salutation"/>
-    <w:lsdException w:unhideWhenUsed="0" w:uiPriority="0" w:semiHidden="0" w:name="Date"/>
-    <w:lsdException w:unhideWhenUsed="0" w:uiPriority="0" w:semiHidden="0" w:name="Body Text First Indent"/>
-    <w:lsdException w:unhideWhenUsed="0" w:uiPriority="0" w:semiHidden="0" w:name="Body Text First Indent 2"/>
-    <w:lsdException w:unhideWhenUsed="0" w:uiPriority="0" w:semiHidden="0" w:name="Note Heading"/>
-    <w:lsdException w:unhideWhenUsed="0" w:uiPriority="0" w:semiHidden="0" w:name="Body Text 2"/>
-    <w:lsdException w:unhideWhenUsed="0" w:uiPriority="0" w:semiHidden="0" w:name="Body Text 3"/>
-    <w:lsdException w:unhideWhenUsed="0" w:uiPriority="0" w:semiHidden="0" w:name="Body Text Indent 2"/>
-    <w:lsdException w:unhideWhenUsed="0" w:uiPriority="0" w:semiHidden="0" w:name="Body Text Indent 3"/>
-    <w:lsdException w:unhideWhenUsed="0" w:uiPriority="0" w:semiHidden="0" w:name="Block Text"/>
-    <w:lsdException w:unhideWhenUsed="0" w:uiPriority="0" w:semiHidden="0" w:name="Hyperlink"/>
-    <w:lsdException w:unhideWhenUsed="0" w:uiPriority="0" w:semiHidden="0" w:name="FollowedHyperlink"/>
-    <w:lsdException w:qFormat="1" w:unhideWhenUsed="0" w:uiPriority="0" w:semiHidden="0" w:name="Strong"/>
-    <w:lsdException w:qFormat="1" w:unhideWhenUsed="0" w:uiPriority="0" w:semiHidden="0" w:name="Emphasis"/>
-    <w:lsdException w:unhideWhenUsed="0" w:uiPriority="0" w:semiHidden="0" w:name="Document Map"/>
-    <w:lsdException w:unhideWhenUsed="0" w:uiPriority="0" w:semiHidden="0" w:name="Plain Text"/>
-    <w:lsdException w:unhideWhenUsed="0" w:uiPriority="0" w:semiHidden="0" w:name="E-mail Signature"/>
-    <w:lsdException w:unhideWhenUsed="0" w:uiPriority="0" w:semiHidden="0" w:name="Normal (Web)"/>
-    <w:lsdException w:unhideWhenUsed="0" w:uiPriority="0" w:semiHidden="0" w:name="HTML Acronym"/>
-    <w:lsdException w:unhideWhenUsed="0" w:uiPriority="0" w:semiHidden="0" w:name="HTML Address"/>
-    <w:lsdException w:unhideWhenUsed="0" w:uiPriority="0" w:semiHidden="0" w:name="HTML Cite"/>
-    <w:lsdException w:unhideWhenUsed="0" w:uiPriority="0" w:semiHidden="0" w:name="HTML Code"/>
-    <w:lsdException w:unhideWhenUsed="0" w:uiPriority="0" w:semiHidden="0" w:name="HTML Definition"/>
-    <w:lsdException w:unhideWhenUsed="0" w:uiPriority="0" w:semiHidden="0" w:name="HTML Keyboard"/>
-    <w:lsdException w:unhideWhenUsed="0" w:uiPriority="0" w:semiHidden="0" w:name="HTML Preformatted"/>
-    <w:lsdException w:unhideWhenUsed="0" w:uiPriority="0" w:semiHidden="0" w:name="HTML Sample"/>
-    <w:lsdException w:unhideWhenUsed="0" w:uiPriority="0" w:semiHidden="0" w:name="HTML Typewriter"/>
-    <w:lsdException w:unhideWhenUsed="0" w:uiPriority="0" w:semiHidden="0" w:name="HTML Variable"/>
-    <w:lsdException w:unhideWhenUsed="0" w:uiPriority="0" w:name="Normal Table"/>
-    <w:lsdException w:unhideWhenUsed="0" w:uiPriority="0" w:semiHidden="0" w:name="annotation subject"/>
-    <w:lsdException w:unhideWhenUsed="0" w:uiPriority="0" w:semiHidden="0" w:name="Table Simple 1"/>
-    <w:lsdException w:unhideWhenUsed="0" w:uiPriority="0" w:semiHidden="0" w:name="Table Simple 2"/>
-    <w:lsdException w:unhideWhenUsed="0" w:uiPriority="0" w:semiHidden="0" w:name="Table Simple 3"/>
-    <w:lsdException w:unhideWhenUsed="0" w:uiPriority="0" w:semiHidden="0" w:name="Table Classic 1"/>
-    <w:lsdException w:unhideWhenUsed="0" w:uiPriority="0" w:semiHidden="0" w:name="Table Classic 2"/>
-    <w:lsdException w:unhideWhenUsed="0" w:uiPriority="0" w:semiHidden="0" w:name="Table Classic 3"/>
-    <w:lsdException w:unhideWhenUsed="0" w:uiPriority="0" w:semiHidden="0" w:name="Table Classic 4"/>
-    <w:lsdException w:unhideWhenUsed="0" w:uiPriority="0" w:semiHidden="0" w:name="Table Colorful 1"/>
-    <w:lsdException w:unhideWhenUsed="0" w:uiPriority="0" w:semiHidden="0" w:name="Table Colorful 2"/>
-    <w:lsdException w:unhideWhenUsed="0" w:uiPriority="0" w:semiHidden="0" w:name="Table Colorful 3"/>
-    <w:lsdException w:unhideWhenUsed="0" w:uiPriority="0" w:semiHidden="0" w:name="Table Columns 1"/>
-    <w:lsdException w:unhideWhenUsed="0" w:uiPriority="0" w:semiHidden="0" w:name="Table Columns 2"/>
-    <w:lsdException w:unhideWhenUsed="0" w:uiPriority="0" w:semiHidden="0" w:name="Table Columns 3"/>
-    <w:lsdException w:unhideWhenUsed="0" w:uiPriority="0" w:semiHidden="0" w:name="Table Columns 4"/>
-    <w:lsdException w:unhideWhenUsed="0" w:uiPriority="0" w:semiHidden="0" w:name="Table Columns 5"/>
-    <w:lsdException w:unhideWhenUsed="0" w:uiPriority="0" w:semiHidden="0" w:name="Table Grid 1"/>
-    <w:lsdException w:unhideWhenUsed="0" w:uiPriority="0" w:semiHidden="0" w:name="Table Grid 2"/>
-    <w:lsdException w:unhideWhenUsed="0" w:uiPriority="0" w:semiHidden="0" w:name="Table Grid 3"/>
-    <w:lsdException w:unhideWhenUsed="0" w:uiPriority="0" w:semiHidden="0" w:name="Table Grid 4"/>
-    <w:lsdException w:unhideWhenUsed="0" w:uiPriority="0" w:semiHidden="0" w:name="Table Grid 5"/>
-    <w:lsdException w:unhideWhenUsed="0" w:uiPriority="0" w:semiHidden="0" w:name="Table Grid 6"/>
-    <w:lsdException w:unhideWhenUsed="0" w:uiPriority="0" w:semiHidden="0" w:name="Table Grid 7"/>
-    <w:lsdException w:unhideWhenUsed="0" w:uiPriority="0" w:semiHidden="0" w:name="Table Grid 8"/>
-    <w:lsdException w:unhideWhenUsed="0" w:uiPriority="0" w:semiHidden="0" w:name="Table List 1"/>
-    <w:lsdException w:unhideWhenUsed="0" w:uiPriority="0" w:semiHidden="0" w:name="Table List 2"/>
-    <w:lsdException w:unhideWhenUsed="0" w:uiPriority="0" w:semiHidden="0" w:name="Table List 3"/>
-    <w:lsdException w:unhideWhenUsed="0" w:uiPriority="0" w:semiHidden="0" w:name="Table List 4"/>
-    <w:lsdException w:unhideWhenUsed="0" w:uiPriority="0" w:semiHidden="0" w:name="Table List 5"/>
-    <w:lsdException w:unhideWhenUsed="0" w:uiPriority="0" w:semiHidden="0" w:name="Table List 6"/>
-    <w:lsdException w:unhideWhenUsed="0" w:uiPriority="0" w:semiHidden="0" w:name="Table List 7"/>
-    <w:lsdException w:unhideWhenUsed="0" w:uiPriority="0" w:semiHidden="0" w:name="Table List 8"/>
-    <w:lsdException w:unhideWhenUsed="0" w:uiPriority="0" w:semiHidden="0" w:name="Table 3D effects 1"/>
-    <w:lsdException w:unhideWhenUsed="0" w:uiPriority="0" w:semiHidden="0" w:name="Table 3D effects 2"/>
-    <w:lsdException w:unhideWhenUsed="0" w:uiPriority="0" w:semiHidden="0" w:name="Table 3D effects 3"/>
-    <w:lsdException w:unhideWhenUsed="0" w:uiPriority="0" w:semiHidden="0" w:name="Table Contemporary"/>
-    <w:lsdException w:unhideWhenUsed="0" w:uiPriority="0" w:semiHidden="0" w:name="Table Elegant"/>
-    <w:lsdException w:unhideWhenUsed="0" w:uiPriority="0" w:semiHidden="0" w:name="Table Professional"/>
-    <w:lsdException w:unhideWhenUsed="0" w:uiPriority="0" w:semiHidden="0" w:name="Table Subtle 1"/>
-    <w:lsdException w:unhideWhenUsed="0" w:uiPriority="0" w:semiHidden="0" w:name="Table Subtle 2"/>
-    <w:lsdException w:unhideWhenUsed="0" w:uiPriority="0" w:semiHidden="0" w:name="Table Web 1"/>
-    <w:lsdException w:unhideWhenUsed="0" w:uiPriority="0" w:semiHidden="0" w:name="Table Web 2"/>
-    <w:lsdException w:unhideWhenUsed="0" w:uiPriority="0" w:semiHidden="0" w:name="Table Web 3"/>
-    <w:lsdException w:unhideWhenUsed="0" w:uiPriority="0" w:semiHidden="0" w:name="Balloon Text"/>
-    <w:lsdException w:unhideWhenUsed="0" w:uiPriority="0" w:semiHidden="0" w:name="Table Grid"/>
-    <w:lsdException w:unhideWhenUsed="0" w:uiPriority="0" w:semiHidden="0" w:name="Table Theme"/>
-    <w:lsdException w:unhideWhenUsed="0" w:uiPriority="60" w:semiHidden="0" w:name="Light Shading"/>
-    <w:lsdException w:unhideWhenUsed="0" w:uiPriority="61" w:semiHidden="0" w:name="Light List"/>
-    <w:lsdException w:unhideWhenUsed="0" w:uiPriority="62" w:semiHidden="0" w:name="Light Grid"/>
-    <w:lsdException w:unhideWhenUsed="0" w:uiPriority="63" w:semiHidden="0" w:name="Medium Shading 1"/>
-    <w:lsdException w:unhideWhenUsed="0" w:uiPriority="64" w:semiHidden="0" w:name="Medium Shading 2"/>
-    <w:lsdException w:unhideWhenUsed="0" w:uiPriority="65" w:semiHidden="0" w:name="Medium List 1"/>
-    <w:lsdException w:unhideWhenUsed="0" w:uiPriority="66" w:semiHidden="0" w:name="Medium List 2"/>
-    <w:lsdException w:unhideWhenUsed="0" w:uiPriority="67" w:semiHidden="0" w:name="Medium Grid 1"/>
-    <w:lsdException w:unhideWhenUsed="0" w:uiPriority="68" w:semiHidden="0" w:name="Medium Grid 2"/>
-    <w:lsdException w:unhideWhenUsed="0" w:uiPriority="69" w:semiHidden="0" w:name="Medium Grid 3"/>
-    <w:lsdException w:unhideWhenUsed="0" w:uiPriority="70" w:semiHidden="0" w:name="Dark List"/>
-    <w:lsdException w:unhideWhenUsed="0" w:uiPriority="71" w:semiHidden="0" w:name="Colorful Shading"/>
-    <w:lsdException w:unhideWhenUsed="0" w:uiPriority="72" w:semiHidden="0" w:name="Colorful List"/>
-    <w:lsdException w:unhideWhenUsed="0" w:uiPriority="73" w:semiHidden="0" w:name="Colorful Grid"/>
-    <w:lsdException w:unhideWhenUsed="0" w:uiPriority="60" w:semiHidden="0" w:name="Light Shading Accent 1"/>
-    <w:lsdException w:unhideWhenUsed="0" w:uiPriority="61" w:semiHidden="0" w:name="Light List Accent 1"/>
-    <w:lsdException w:unhideWhenUsed="0" w:uiPriority="62" w:semiHidden="0" w:name="Light Grid Accent 1"/>
-    <w:lsdException w:unhideWhenUsed="0" w:uiPriority="63" w:semiHidden="0" w:name="Medium Shading 1 Accent 1"/>
-    <w:lsdException w:unhideWhenUsed="0" w:uiPriority="64" w:semiHidden="0" w:name="Medium Shading 2 Accent 1"/>
-    <w:lsdException w:unhideWhenUsed="0" w:uiPriority="65" w:semiHidden="0" w:name="Medium List 1 Accent 1"/>
-    <w:lsdException w:unhideWhenUsed="0" w:uiPriority="66" w:semiHidden="0" w:name="Medium List 2 Accent 1"/>
-    <w:lsdException w:unhideWhenUsed="0" w:uiPriority="67" w:semiHidden="0" w:name="Medium Grid 1 Accent 1"/>
-    <w:lsdException w:unhideWhenUsed="0" w:uiPriority="68" w:semiHidden="0" w:name="Medium Grid 2 Accent 1"/>
-    <w:lsdException w:unhideWhenUsed="0" w:uiPriority="69" w:semiHidden="0" w:name="Medium Grid 3 Accent 1"/>
-    <w:lsdException w:unhideWhenUsed="0" w:uiPriority="70" w:semiHidden="0" w:name="Dark List Accent 1"/>
-    <w:lsdException w:unhideWhenUsed="0" w:uiPriority="71" w:semiHidden="0" w:name="Colorful Shading Accent 1"/>
-    <w:lsdException w:unhideWhenUsed="0" w:uiPriority="72" w:semiHidden="0" w:name="Colorful List Accent 1"/>
-    <w:lsdException w:unhideWhenUsed="0" w:uiPriority="73" w:semiHidden="0" w:name="Colorful Grid Accent 1"/>
-    <w:lsdException w:unhideWhenUsed="0" w:uiPriority="60" w:semiHidden="0" w:name="Light Shading Accent 2"/>
-    <w:lsdException w:unhideWhenUsed="0" w:uiPriority="61" w:semiHidden="0" w:name="Light List Accent 2"/>
-    <w:lsdException w:unhideWhenUsed="0" w:uiPriority="62" w:semiHidden="0" w:name="Light Grid Accent 2"/>
-    <w:lsdException w:unhideWhenUsed="0" w:uiPriority="63" w:semiHidden="0" w:name="Medium Shading 1 Accent 2"/>
-    <w:lsdException w:unhideWhenUsed="0" w:uiPriority="64" w:semiHidden="0" w:name="Medium Shading 2 Accent 2"/>
-    <w:lsdException w:unhideWhenUsed="0" w:uiPriority="65" w:semiHidden="0" w:name="Medium List 1 Accent 2"/>
-    <w:lsdException w:unhideWhenUsed="0" w:uiPriority="66" w:semiHidden="0" w:name="Medium List 2 Accent 2"/>
-    <w:lsdException w:unhideWhenUsed="0" w:uiPriority="67" w:semiHidden="0" w:name="Medium Grid 1 Accent 2"/>
-    <w:lsdException w:unhideWhenUsed="0" w:uiPriority="68" w:semiHidden="0" w:name="Medium Grid 2 Accent 2"/>
-    <w:lsdException w:unhideWhenUsed="0" w:uiPriority="69" w:semiHidden="0" w:name="Medium Grid 3 Accent 2"/>
-    <w:lsdException w:unhideWhenUsed="0" w:uiPriority="70" w:semiHidden="0" w:name="Dark List Accent 2"/>
-    <w:lsdException w:unhideWhenUsed="0" w:uiPriority="71" w:semiHidden="0" w:name="Colorful Shading Accent 2"/>
-    <w:lsdException w:unhideWhenUsed="0" w:uiPriority="72" w:semiHidden="0" w:name="Colorful List Accent 2"/>
-    <w:lsdException w:unhideWhenUsed="0" w:uiPriority="73" w:semiHidden="0" w:name="Colorful Grid Accent 2"/>
-    <w:lsdException w:unhideWhenUsed="0" w:uiPriority="60" w:semiHidden="0" w:name="Light Shading Accent 3"/>
-    <w:lsdException w:unhideWhenUsed="0" w:uiPriority="61" w:semiHidden="0" w:name="Light List Accent 3"/>
-    <w:lsdException w:unhideWhenUsed="0" w:uiPriority="62" w:semiHidden="0" w:name="Light Grid Accent 3"/>
-    <w:lsdException w:unhideWhenUsed="0" w:uiPriority="63" w:semiHidden="0" w:name="Medium Shading 1 Accent 3"/>
-    <w:lsdException w:unhideWhenUsed="0" w:uiPriority="64" w:semiHidden="0" w:name="Medium Shading 2 Accent 3"/>
-    <w:lsdException w:unhideWhenUsed="0" w:uiPriority="65" w:semiHidden="0" w:name="Medium List 1 Accent 3"/>
-    <w:lsdException w:unhideWhenUsed="0" w:uiPriority="66" w:semiHidden="0" w:name="Medium List 2 Accent 3"/>
-    <w:lsdException w:unhideWhenUsed="0" w:uiPriority="67" w:semiHidden="0" w:name="Medium Grid 1 Accent 3"/>
-    <w:lsdException w:unhideWhenUsed="0" w:uiPriority="68" w:semiHidden="0" w:name="Medium Grid 2 Accent 3"/>
-    <w:lsdException w:unhideWhenUsed="0" w:uiPriority="69" w:semiHidden="0" w:name="Medium Grid 3 Accent 3"/>
-    <w:lsdException w:unhideWhenUsed="0" w:uiPriority="70" w:semiHidden="0" w:name="Dark List Accent 3"/>
-    <w:lsdException w:unhideWhenUsed="0" w:uiPriority="71" w:semiHidden="0" w:name="Colorful Shading Accent 3"/>
-    <w:lsdException w:unhideWhenUsed="0" w:uiPriority="72" w:semiHidden="0" w:name="Colorful List Accent 3"/>
-    <w:lsdException w:unhideWhenUsed="0" w:uiPriority="73" w:semiHidden="0" w:name="Colorful Grid Accent 3"/>
-    <w:lsdException w:unhideWhenUsed="0" w:uiPriority="60" w:semiHidden="0" w:name="Light Shading Accent 4"/>
-    <w:lsdException w:unhideWhenUsed="0" w:uiPriority="61" w:semiHidden="0" w:name="Light List Accent 4"/>
-    <w:lsdException w:unhideWhenUsed="0" w:uiPriority="62" w:semiHidden="0" w:name="Light Grid Accent 4"/>
-    <w:lsdException w:unhideWhenUsed="0" w:uiPriority="63" w:semiHidden="0" w:name="Medium Shading 1 Accent 4"/>
-    <w:lsdException w:unhideWhenUsed="0" w:uiPriority="64" w:semiHidden="0" w:name="Medium Shading 2 Accent 4"/>
-    <w:lsdException w:unhideWhenUsed="0" w:uiPriority="65" w:semiHidden="0" w:name="Medium List 1 Accent 4"/>
-    <w:lsdException w:unhideWhenUsed="0" w:uiPriority="66" w:semiHidden="0" w:name="Medium List 2 Accent 4"/>
-    <w:lsdException w:unhideWhenUsed="0" w:uiPriority="67" w:semiHidden="0" w:name="Medium Grid 1 Accent 4"/>
-    <w:lsdException w:unhideWhenUsed="0" w:uiPriority="68" w:semiHidden="0" w:name="Medium Grid 2 Accent 4"/>
-    <w:lsdException w:unhideWhenUsed="0" w:uiPriority="69" w:semiHidden="0" w:name="Medium Grid 3 Accent 4"/>
-    <w:lsdException w:unhideWhenUsed="0" w:uiPriority="70" w:semiHidden="0" w:name="Dark List Accent 4"/>
-    <w:lsdException w:unhideWhenUsed="0" w:uiPriority="71" w:semiHidden="0" w:name="Colorful Shading Accent 4"/>
-    <w:lsdException w:unhideWhenUsed="0" w:uiPriority="72" w:semiHidden="0" w:name="Colorful List Accent 4"/>
-    <w:lsdException w:unhideWhenUsed="0" w:uiPriority="73" w:semiHidden="0" w:name="Colorful Grid Accent 4"/>
-    <w:lsdException w:unhideWhenUsed="0" w:uiPriority="60" w:semiHidden="0" w:name="Light Shading Accent 5"/>
-    <w:lsdException w:unhideWhenUsed="0" w:uiPriority="61" w:semiHidden="0" w:name="Light List Accent 5"/>
-    <w:lsdException w:unhideWhenUsed="0" w:uiPriority="62" w:semiHidden="0" w:name="Light Grid Accent 5"/>
-    <w:lsdException w:unhideWhenUsed="0" w:uiPriority="63" w:semiHidden="0" w:name="Medium Shading 1 Accent 5"/>
-    <w:lsdException w:unhideWhenUsed="0" w:uiPriority="64" w:semiHidden="0" w:name="Medium Shading 2 Accent 5"/>
-    <w:lsdException w:unhideWhenUsed="0" w:uiPriority="65" w:semiHidden="0" w:name="Medium List 1 Accent 5"/>
-    <w:lsdException w:unhideWhenUsed="0" w:uiPriority="66" w:semiHidden="0" w:name="Medium List 2 Accent 5"/>
-    <w:lsdException w:unhideWhenUsed="0" w:uiPriority="67" w:semiHidden="0" w:name="Medium Grid 1 Accent 5"/>
-    <w:lsdException w:unhideWhenUsed="0" w:uiPriority="68" w:semiHidden="0" w:name="Medium Grid 2 Accent 5"/>
-    <w:lsdException w:unhideWhenUsed="0" w:uiPriority="69" w:semiHidden="0" w:name="Medium Grid 3 Accent 5"/>
-    <w:lsdException w:unhideWhenUsed="0" w:uiPriority="70" w:semiHidden="0" w:name="Dark List Accent 5"/>
-    <w:lsdException w:unhideWhenUsed="0" w:uiPriority="71" w:semiHidden="0" w:name="Colorful Shading Accent 5"/>
-    <w:lsdException w:unhideWhenUsed="0" w:uiPriority="72" w:semiHidden="0" w:name="Colorful List Accent 5"/>
-    <w:lsdException w:unhideWhenUsed="0" w:uiPriority="73" w:semiHidden="0" w:name="Colorful Grid Accent 5"/>
-    <w:lsdException w:unhideWhenUsed="0" w:uiPriority="60" w:semiHidden="0" w:name="Light Shading Accent 6"/>
-    <w:lsdException w:unhideWhenUsed="0" w:uiPriority="61" w:semiHidden="0" w:name="Light List Accent 6"/>
-    <w:lsdException w:unhideWhenUsed="0" w:uiPriority="62" w:semiHidden="0" w:name="Light Grid Accent 6"/>
-    <w:lsdException w:unhideWhenUsed="0" w:uiPriority="63" w:semiHidden="0" w:name="Medium Shading 1 Accent 6"/>
-    <w:lsdException w:unhideWhenUsed="0" w:uiPriority="64" w:semiHidden="0" w:name="Medium Shading 2 Accent 6"/>
-    <w:lsdException w:unhideWhenUsed="0" w:uiPriority="65" w:semiHidden="0" w:name="Medium List 1 Accent 6"/>
-    <w:lsdException w:unhideWhenUsed="0" w:uiPriority="66" w:semiHidden="0" w:name="Medium List 2 Accent 6"/>
-    <w:lsdException w:unhideWhenUsed="0" w:uiPriority="67" w:semiHidden="0" w:name="Medium Grid 1 Accent 6"/>
-    <w:lsdException w:unhideWhenUsed="0" w:uiPriority="68" w:semiHidden="0" w:name="Medium Grid 2 Accent 6"/>
-    <w:lsdException w:unhideWhenUsed="0" w:uiPriority="69" w:semiHidden="0" w:name="Medium Grid 3 Accent 6"/>
-    <w:lsdException w:unhideWhenUsed="0" w:uiPriority="70" w:semiHidden="0" w:name="Dark List Accent 6"/>
-    <w:lsdException w:unhideWhenUsed="0" w:uiPriority="71" w:semiHidden="0" w:name="Colorful Shading Accent 6"/>
-    <w:lsdException w:unhideWhenUsed="0" w:uiPriority="72" w:semiHidden="0" w:name="Colorful List Accent 6"/>
-    <w:lsdException w:unhideWhenUsed="0" w:uiPriority="73" w:semiHidden="0" w:name="Colorful Grid Accent 6"/>
+  <w:latentStyles w:defLockedState="0" w:defUIPriority="0" w:defSemiHidden="0" w:defUnhideWhenUsed="0" w:defQFormat="0" w:count="376">
+    <w:lsdException w:name="Normal" w:qFormat="1"/>
+    <w:lsdException w:name="heading 1" w:qFormat="1"/>
+    <w:lsdException w:name="heading 2" w:semiHidden="1" w:unhideWhenUsed="1" w:qFormat="1"/>
+    <w:lsdException w:name="heading 3" w:semiHidden="1" w:unhideWhenUsed="1" w:qFormat="1"/>
+    <w:lsdException w:name="heading 4" w:semiHidden="1" w:unhideWhenUsed="1" w:qFormat="1"/>
+    <w:lsdException w:name="heading 5" w:semiHidden="1" w:unhideWhenUsed="1" w:qFormat="1"/>
+    <w:lsdException w:name="heading 6" w:semiHidden="1" w:unhideWhenUsed="1" w:qFormat="1"/>
+    <w:lsdException w:name="heading 7" w:semiHidden="1" w:unhideWhenUsed="1" w:qFormat="1"/>
+    <w:lsdException w:name="heading 8" w:semiHidden="1" w:unhideWhenUsed="1" w:qFormat="1"/>
+    <w:lsdException w:name="heading 9" w:semiHidden="1" w:unhideWhenUsed="1" w:qFormat="1"/>
+    <w:lsdException w:name="caption" w:semiHidden="1" w:unhideWhenUsed="1" w:qFormat="1"/>
+    <w:lsdException w:name="Title" w:qFormat="1"/>
+    <w:lsdException w:name="Default Paragraph Font" w:semiHidden="1"/>
+    <w:lsdException w:name="Subtitle" w:qFormat="1"/>
+    <w:lsdException w:name="Strong" w:qFormat="1"/>
+    <w:lsdException w:name="Emphasis" w:qFormat="1"/>
+    <w:lsdException w:name="HTML Top of Form" w:semiHidden="1" w:uiPriority="99" w:unhideWhenUsed="1"/>
+    <w:lsdException w:name="HTML Bottom of Form" w:semiHidden="1" w:uiPriority="99" w:unhideWhenUsed="1"/>
+    <w:lsdException w:name="Normal Table" w:semiHidden="1" w:unhideWhenUsed="1"/>
+    <w:lsdException w:name="No List" w:semiHidden="1" w:uiPriority="99" w:unhideWhenUsed="1"/>
+    <w:lsdException w:name="Outline List 1" w:semiHidden="1" w:uiPriority="99" w:unhideWhenUsed="1"/>
+    <w:lsdException w:name="Outline List 2" w:semiHidden="1" w:uiPriority="99" w:unhideWhenUsed="1"/>
+    <w:lsdException w:name="Outline List 3" w:semiHidden="1" w:uiPriority="99" w:unhideWhenUsed="1"/>
+    <w:lsdException w:name="Table Simple 1" w:semiHidden="1" w:unhideWhenUsed="1"/>
+    <w:lsdException w:name="Table Simple 2" w:semiHidden="1" w:unhideWhenUsed="1"/>
+    <w:lsdException w:name="Table Simple 3" w:semiHidden="1" w:unhideWhenUsed="1"/>
+    <w:lsdException w:name="Table Classic 1" w:semiHidden="1" w:unhideWhenUsed="1"/>
+    <w:lsdException w:name="Table Classic 2" w:semiHidden="1" w:unhideWhenUsed="1"/>
+    <w:lsdException w:name="Table Classic 3" w:semiHidden="1" w:unhideWhenUsed="1"/>
+    <w:lsdException w:name="Table Classic 4" w:semiHidden="1" w:unhideWhenUsed="1"/>
+    <w:lsdException w:name="Table Colorful 1" w:semiHidden="1" w:unhideWhenUsed="1"/>
+    <w:lsdException w:name="Table Colorful 2" w:semiHidden="1" w:unhideWhenUsed="1"/>
+    <w:lsdException w:name="Table Colorful 3" w:semiHidden="1" w:unhideWhenUsed="1"/>
+    <w:lsdException w:name="Table Columns 1" w:semiHidden="1" w:unhideWhenUsed="1"/>
+    <w:lsdException w:name="Table Columns 2" w:semiHidden="1" w:unhideWhenUsed="1"/>
+    <w:lsdException w:name="Table Columns 3" w:semiHidden="1" w:unhideWhenUsed="1"/>
+    <w:lsdException w:name="Table Columns 4" w:semiHidden="1" w:unhideWhenUsed="1"/>
+    <w:lsdException w:name="Table Columns 5" w:semiHidden="1" w:unhideWhenUsed="1"/>
+    <w:lsdException w:name="Table Grid 1" w:semiHidden="1" w:unhideWhenUsed="1"/>
+    <w:lsdException w:name="Table Grid 2" w:semiHidden="1" w:unhideWhenUsed="1"/>
+    <w:lsdException w:name="Table Grid 3" w:semiHidden="1" w:unhideWhenUsed="1"/>
+    <w:lsdException w:name="Table Grid 4" w:semiHidden="1" w:unhideWhenUsed="1"/>
+    <w:lsdException w:name="Table Grid 5" w:semiHidden="1" w:unhideWhenUsed="1"/>
+    <w:lsdException w:name="Table Grid 6" w:semiHidden="1" w:unhideWhenUsed="1"/>
+    <w:lsdException w:name="Table Grid 7" w:semiHidden="1" w:unhideWhenUsed="1"/>
+    <w:lsdException w:name="Table Grid 8" w:semiHidden="1" w:unhideWhenUsed="1"/>
+    <w:lsdException w:name="Table List 1" w:semiHidden="1" w:unhideWhenUsed="1"/>
+    <w:lsdException w:name="Table List 2" w:semiHidden="1" w:unhideWhenUsed="1"/>
+    <w:lsdException w:name="Table List 3" w:semiHidden="1" w:unhideWhenUsed="1"/>
+    <w:lsdException w:name="Table List 4" w:semiHidden="1" w:unhideWhenUsed="1"/>
+    <w:lsdException w:name="Table List 5" w:semiHidden="1" w:unhideWhenUsed="1"/>
+    <w:lsdException w:name="Table List 6" w:semiHidden="1" w:unhideWhenUsed="1"/>
+    <w:lsdException w:name="Table List 7" w:semiHidden="1" w:unhideWhenUsed="1"/>
+    <w:lsdException w:name="Table List 8" w:semiHidden="1" w:unhideWhenUsed="1"/>
+    <w:lsdException w:name="Table 3D effects 1" w:semiHidden="1" w:unhideWhenUsed="1"/>
+    <w:lsdException w:name="Table 3D effects 2" w:semiHidden="1" w:unhideWhenUsed="1"/>
+    <w:lsdException w:name="Table 3D effects 3" w:semiHidden="1" w:unhideWhenUsed="1"/>
+    <w:lsdException w:name="Table Contemporary" w:semiHidden="1" w:unhideWhenUsed="1"/>
+    <w:lsdException w:name="Table Elegant" w:semiHidden="1" w:unhideWhenUsed="1"/>
+    <w:lsdException w:name="Table Professional" w:semiHidden="1" w:unhideWhenUsed="1"/>
+    <w:lsdException w:name="Table Subtle 1" w:semiHidden="1" w:unhideWhenUsed="1"/>
+    <w:lsdException w:name="Table Subtle 2" w:semiHidden="1" w:unhideWhenUsed="1"/>
+    <w:lsdException w:name="Table Web 1" w:semiHidden="1" w:unhideWhenUsed="1"/>
+    <w:lsdException w:name="Table Web 2" w:semiHidden="1" w:unhideWhenUsed="1"/>
+    <w:lsdException w:name="Table Web 3" w:semiHidden="1" w:unhideWhenUsed="1"/>
+    <w:lsdException w:name="Table Theme" w:semiHidden="1" w:unhideWhenUsed="1"/>
+    <w:lsdException w:name="Placeholder Text" w:semiHidden="1" w:uiPriority="99"/>
+    <w:lsdException w:name="No Spacing" w:uiPriority="99"/>
+    <w:lsdException w:name="Light Shading" w:uiPriority="60"/>
+    <w:lsdException w:name="Light List" w:uiPriority="61"/>
+    <w:lsdException w:name="Light Grid" w:uiPriority="62"/>
+    <w:lsdException w:name="Medium Shading 1" w:uiPriority="63"/>
+    <w:lsdException w:name="Medium Shading 2" w:uiPriority="64"/>
+    <w:lsdException w:name="Medium List 1" w:uiPriority="65"/>
+    <w:lsdException w:name="Medium List 2" w:uiPriority="66"/>
+    <w:lsdException w:name="Medium Grid 1" w:uiPriority="67"/>
+    <w:lsdException w:name="Medium Grid 2" w:uiPriority="68"/>
+    <w:lsdException w:name="Medium Grid 3" w:uiPriority="69"/>
+    <w:lsdException w:name="Dark List" w:uiPriority="70"/>
+    <w:lsdException w:name="Colorful Shading" w:uiPriority="71"/>
+    <w:lsdException w:name="Colorful List" w:uiPriority="72"/>
+    <w:lsdException w:name="Colorful Grid" w:uiPriority="73"/>
+    <w:lsdException w:name="Light Shading Accent 1" w:uiPriority="60"/>
+    <w:lsdException w:name="Light List Accent 1" w:uiPriority="61"/>
+    <w:lsdException w:name="Light Grid Accent 1" w:uiPriority="62"/>
+    <w:lsdException w:name="Medium Shading 1 Accent 1" w:uiPriority="63"/>
+    <w:lsdException w:name="Medium Shading 2 Accent 1" w:uiPriority="64"/>
+    <w:lsdException w:name="Medium List 1 Accent 1" w:uiPriority="65"/>
+    <w:lsdException w:name="Revision" w:semiHidden="1" w:uiPriority="99"/>
+    <w:lsdException w:name="List Paragraph" w:uiPriority="99"/>
+    <w:lsdException w:name="Quote" w:uiPriority="99"/>
+    <w:lsdException w:name="Intense Quote" w:uiPriority="99"/>
+    <w:lsdException w:name="Medium List 2 Accent 1" w:uiPriority="66"/>
+    <w:lsdException w:name="Medium Grid 1 Accent 1" w:uiPriority="67"/>
+    <w:lsdException w:name="Medium Grid 2 Accent 1" w:uiPriority="68"/>
+    <w:lsdException w:name="Medium Grid 3 Accent 1" w:uiPriority="69"/>
+    <w:lsdException w:name="Dark List Accent 1" w:uiPriority="70"/>
+    <w:lsdException w:name="Colorful Shading Accent 1" w:uiPriority="71"/>
+    <w:lsdException w:name="Colorful List Accent 1" w:uiPriority="72"/>
+    <w:lsdException w:name="Colorful Grid Accent 1" w:uiPriority="73"/>
+    <w:lsdException w:name="Light Shading Accent 2" w:uiPriority="60"/>
+    <w:lsdException w:name="Light List Accent 2" w:uiPriority="61"/>
+    <w:lsdException w:name="Light Grid Accent 2" w:uiPriority="62"/>
+    <w:lsdException w:name="Medium Shading 1 Accent 2" w:uiPriority="63"/>
+    <w:lsdException w:name="Medium Shading 2 Accent 2" w:uiPriority="64"/>
+    <w:lsdException w:name="Medium List 1 Accent 2" w:uiPriority="65"/>
+    <w:lsdException w:name="Medium List 2 Accent 2" w:uiPriority="66"/>
+    <w:lsdException w:name="Medium Grid 1 Accent 2" w:uiPriority="67"/>
+    <w:lsdException w:name="Medium Grid 2 Accent 2" w:uiPriority="68"/>
+    <w:lsdException w:name="Medium Grid 3 Accent 2" w:uiPriority="69"/>
+    <w:lsdException w:name="Dark List Accent 2" w:uiPriority="70"/>
+    <w:lsdException w:name="Colorful Shading Accent 2" w:uiPriority="71"/>
+    <w:lsdException w:name="Colorful List Accent 2" w:uiPriority="72"/>
+    <w:lsdException w:name="Colorful Grid Accent 2" w:uiPriority="73"/>
+    <w:lsdException w:name="Light Shading Accent 3" w:uiPriority="60"/>
+    <w:lsdException w:name="Light List Accent 3" w:uiPriority="61"/>
+    <w:lsdException w:name="Light Grid Accent 3" w:uiPriority="62"/>
+    <w:lsdException w:name="Medium Shading 1 Accent 3" w:uiPriority="63"/>
+    <w:lsdException w:name="Medium Shading 2 Accent 3" w:uiPriority="64"/>
+    <w:lsdException w:name="Medium List 1 Accent 3" w:uiPriority="65"/>
+    <w:lsdException w:name="Medium List 2 Accent 3" w:uiPriority="66"/>
+    <w:lsdException w:name="Medium Grid 1 Accent 3" w:uiPriority="67"/>
+    <w:lsdException w:name="Medium Grid 2 Accent 3" w:uiPriority="68"/>
+    <w:lsdException w:name="Medium Grid 3 Accent 3" w:uiPriority="69"/>
+    <w:lsdException w:name="Dark List Accent 3" w:uiPriority="70"/>
+    <w:lsdException w:name="Colorful Shading Accent 3" w:uiPriority="71"/>
+    <w:lsdException w:name="Colorful List Accent 3" w:uiPriority="72"/>
+    <w:lsdException w:name="Colorful Grid Accent 3" w:uiPriority="73"/>
+    <w:lsdException w:name="Light Shading Accent 4" w:uiPriority="60"/>
+    <w:lsdException w:name="Light List Accent 4" w:uiPriority="61"/>
+    <w:lsdException w:name="Light Grid Accent 4" w:uiPriority="62"/>
+    <w:lsdException w:name="Medium Shading 1 Accent 4" w:uiPriority="63"/>
+    <w:lsdException w:name="Medium Shading 2 Accent 4" w:uiPriority="64"/>
+    <w:lsdException w:name="Medium List 1 Accent 4" w:uiPriority="65"/>
+    <w:lsdException w:name="Medium List 2 Accent 4" w:uiPriority="66"/>
+    <w:lsdException w:name="Medium Grid 1 Accent 4" w:uiPriority="67"/>
+    <w:lsdException w:name="Medium Grid 2 Accent 4" w:uiPriority="68"/>
+    <w:lsdException w:name="Medium Grid 3 Accent 4" w:uiPriority="69"/>
+    <w:lsdException w:name="Dark List Accent 4" w:uiPriority="70"/>
+    <w:lsdException w:name="Colorful Shading Accent 4" w:uiPriority="71"/>
+    <w:lsdException w:name="Colorful List Accent 4" w:uiPriority="72"/>
+    <w:lsdException w:name="Colorful Grid Accent 4" w:uiPriority="73"/>
+    <w:lsdException w:name="Light Shading Accent 5" w:uiPriority="60"/>
+    <w:lsdException w:name="Light List Accent 5" w:uiPriority="61"/>
+    <w:lsdException w:name="Light Grid Accent 5" w:uiPriority="62"/>
+    <w:lsdException w:name="Medium Shading 1 Accent 5" w:uiPriority="63"/>
+    <w:lsdException w:name="Medium Shading 2 Accent 5" w:uiPriority="64"/>
+    <w:lsdException w:name="Medium List 1 Accent 5" w:uiPriority="65"/>
+    <w:lsdException w:name="Medium List 2 Accent 5" w:uiPriority="66"/>
+    <w:lsdException w:name="Medium Grid 1 Accent 5" w:uiPriority="67"/>
+    <w:lsdException w:name="Medium Grid 2 Accent 5" w:uiPriority="68"/>
+    <w:lsdException w:name="Medium Grid 3 Accent 5" w:uiPriority="69"/>
+    <w:lsdException w:name="Dark List Accent 5" w:uiPriority="70"/>
+    <w:lsdException w:name="Colorful Shading Accent 5" w:uiPriority="71"/>
+    <w:lsdException w:name="Colorful List Accent 5" w:uiPriority="72"/>
+    <w:lsdException w:name="Colorful Grid Accent 5" w:uiPriority="73"/>
+    <w:lsdException w:name="Light Shading Accent 6" w:uiPriority="60"/>
+    <w:lsdException w:name="Light List Accent 6" w:uiPriority="61"/>
+    <w:lsdException w:name="Light Grid Accent 6" w:uiPriority="62"/>
+    <w:lsdException w:name="Medium Shading 1 Accent 6" w:uiPriority="63"/>
+    <w:lsdException w:name="Medium Shading 2 Accent 6" w:uiPriority="64"/>
+    <w:lsdException w:name="Medium List 1 Accent 6" w:uiPriority="65"/>
+    <w:lsdException w:name="Medium List 2 Accent 6" w:uiPriority="66"/>
+    <w:lsdException w:name="Medium Grid 1 Accent 6" w:uiPriority="67"/>
+    <w:lsdException w:name="Medium Grid 2 Accent 6" w:uiPriority="68"/>
+    <w:lsdException w:name="Medium Grid 3 Accent 6" w:uiPriority="69"/>
+    <w:lsdException w:name="Dark List Accent 6" w:uiPriority="70"/>
+    <w:lsdException w:name="Colorful Shading Accent 6" w:uiPriority="71"/>
+    <w:lsdException w:name="Colorful List Accent 6" w:uiPriority="72"/>
+    <w:lsdException w:name="Colorful Grid Accent 6" w:uiPriority="73"/>
+    <w:lsdException w:name="Subtle Emphasis" w:uiPriority="19" w:qFormat="1"/>
+    <w:lsdException w:name="Intense Emphasis" w:uiPriority="21" w:qFormat="1"/>
+    <w:lsdException w:name="Subtle Reference" w:uiPriority="31" w:qFormat="1"/>
+    <w:lsdException w:name="Intense Reference" w:uiPriority="32" w:qFormat="1"/>
+    <w:lsdException w:name="Book Title" w:uiPriority="33" w:qFormat="1"/>
+    <w:lsdException w:name="Bibliography" w:semiHidden="1" w:uiPriority="37" w:unhideWhenUsed="1"/>
+    <w:lsdException w:name="TOC Heading" w:semiHidden="1" w:uiPriority="39" w:unhideWhenUsed="1" w:qFormat="1"/>
+    <w:lsdException w:name="Plain Table 1" w:uiPriority="41"/>
+    <w:lsdException w:name="Plain Table 2" w:uiPriority="42"/>
+    <w:lsdException w:name="Plain Table 3" w:uiPriority="43"/>
+    <w:lsdException w:name="Plain Table 4" w:uiPriority="44"/>
+    <w:lsdException w:name="Plain Table 5" w:uiPriority="45"/>
+    <w:lsdException w:name="Grid Table Light" w:uiPriority="40"/>
+    <w:lsdException w:name="Grid Table 1 Light" w:uiPriority="46"/>
+    <w:lsdException w:name="Grid Table 2" w:uiPriority="47"/>
+    <w:lsdException w:name="Grid Table 3" w:uiPriority="48"/>
+    <w:lsdException w:name="Grid Table 4" w:uiPriority="49"/>
+    <w:lsdException w:name="Grid Table 5 Dark" w:uiPriority="50"/>
+    <w:lsdException w:name="Grid Table 6 Colorful" w:uiPriority="51"/>
+    <w:lsdException w:name="Grid Table 7 Colorful" w:uiPriority="52"/>
+    <w:lsdException w:name="Grid Table 1 Light Accent 1" w:uiPriority="46"/>
+    <w:lsdException w:name="Grid Table 2 Accent 1" w:uiPriority="47"/>
+    <w:lsdException w:name="Grid Table 3 Accent 1" w:uiPriority="48"/>
+    <w:lsdException w:name="Grid Table 4 Accent 1" w:uiPriority="49"/>
+    <w:lsdException w:name="Grid Table 5 Dark Accent 1" w:uiPriority="50"/>
+    <w:lsdException w:name="Grid Table 6 Colorful Accent 1" w:uiPriority="51"/>
+    <w:lsdException w:name="Grid Table 7 Colorful Accent 1" w:uiPriority="52"/>
+    <w:lsdException w:name="Grid Table 1 Light Accent 2" w:uiPriority="46"/>
+    <w:lsdException w:name="Grid Table 2 Accent 2" w:uiPriority="47"/>
+    <w:lsdException w:name="Grid Table 3 Accent 2" w:uiPriority="48"/>
+    <w:lsdException w:name="Grid Table 4 Accent 2" w:uiPriority="49"/>
+    <w:lsdException w:name="Grid Table 5 Dark Accent 2" w:uiPriority="50"/>
+    <w:lsdException w:name="Grid Table 6 Colorful Accent 2" w:uiPriority="51"/>
+    <w:lsdException w:name="Grid Table 7 Colorful Accent 2" w:uiPriority="52"/>
+    <w:lsdException w:name="Grid Table 1 Light Accent 3" w:uiPriority="46"/>
+    <w:lsdException w:name="Grid Table 2 Accent 3" w:uiPriority="47"/>
+    <w:lsdException w:name="Grid Table 3 Accent 3" w:uiPriority="48"/>
+    <w:lsdException w:name="Grid Table 4 Accent 3" w:uiPriority="49"/>
+    <w:lsdException w:name="Grid Table 5 Dark Accent 3" w:uiPriority="50"/>
+    <w:lsdException w:name="Grid Table 6 Colorful Accent 3" w:uiPriority="51"/>
+    <w:lsdException w:name="Grid Table 7 Colorful Accent 3" w:uiPriority="52"/>
+    <w:lsdException w:name="Grid Table 1 Light Accent 4" w:uiPriority="46"/>
+    <w:lsdException w:name="Grid Table 2 Accent 4" w:uiPriority="47"/>
+    <w:lsdException w:name="Grid Table 3 Accent 4" w:uiPriority="48"/>
+    <w:lsdException w:name="Grid Table 4 Accent 4" w:uiPriority="49"/>
+    <w:lsdException w:name="Grid Table 5 Dark Accent 4" w:uiPriority="50"/>
+    <w:lsdException w:name="Grid Table 6 Colorful Accent 4" w:uiPriority="51"/>
+    <w:lsdException w:name="Grid Table 7 Colorful Accent 4" w:uiPriority="52"/>
+    <w:lsdException w:name="Grid Table 1 Light Accent 5" w:uiPriority="46"/>
+    <w:lsdException w:name="Grid Table 2 Accent 5" w:uiPriority="47"/>
+    <w:lsdException w:name="Grid Table 3 Accent 5" w:uiPriority="48"/>
+    <w:lsdException w:name="Grid Table 4 Accent 5" w:uiPriority="49"/>
+    <w:lsdException w:name="Grid Table 5 Dark Accent 5" w:uiPriority="50"/>
+    <w:lsdException w:name="Grid Table 6 Colorful Accent 5" w:uiPriority="51"/>
+    <w:lsdException w:name="Grid Table 7 Colorful Accent 5" w:uiPriority="52"/>
+    <w:lsdException w:name="Grid Table 1 Light Accent 6" w:uiPriority="46"/>
+    <w:lsdException w:name="Grid Table 2 Accent 6" w:uiPriority="47"/>
+    <w:lsdException w:name="Grid Table 3 Accent 6" w:uiPriority="48"/>
+    <w:lsdException w:name="Grid Table 4 Accent 6" w:uiPriority="49"/>
+    <w:lsdException w:name="Grid Table 5 Dark Accent 6" w:uiPriority="50"/>
+    <w:lsdException w:name="Grid Table 6 Colorful Accent 6" w:uiPriority="51"/>
+    <w:lsdException w:name="Grid Table 7 Colorful Accent 6" w:uiPriority="52"/>
+    <w:lsdException w:name="List Table 1 Light" w:uiPriority="46"/>
+    <w:lsdException w:name="List Table 2" w:uiPriority="47"/>
+    <w:lsdException w:name="List Table 3" w:uiPriority="48"/>
+    <w:lsdException w:name="List Table 4" w:uiPriority="49"/>
+    <w:lsdException w:name="List Table 5 Dark" w:uiPriority="50"/>
+    <w:lsdException w:name="List Table 6 Colorful" w:uiPriority="51"/>
+    <w:lsdException w:name="List Table 7 Colorful" w:uiPriority="52"/>
+    <w:lsdException w:name="List Table 1 Light Accent 1" w:uiPriority="46"/>
+    <w:lsdException w:name="List Table 2 Accent 1" w:uiPriority="47"/>
+    <w:lsdException w:name="List Table 3 Accent 1" w:uiPriority="48"/>
+    <w:lsdException w:name="List Table 4 Accent 1" w:uiPriority="49"/>
+    <w:lsdException w:name="List Table 5 Dark Accent 1" w:uiPriority="50"/>
+    <w:lsdException w:name="List Table 6 Colorful Accent 1" w:uiPriority="51"/>
+    <w:lsdException w:name="List Table 7 Colorful Accent 1" w:uiPriority="52"/>
+    <w:lsdException w:name="List Table 1 Light Accent 2" w:uiPriority="46"/>
+    <w:lsdException w:name="List Table 2 Accent 2" w:uiPriority="47"/>
+    <w:lsdException w:name="List Table 3 Accent 2" w:uiPriority="48"/>
+    <w:lsdException w:name="List Table 4 Accent 2" w:uiPriority="49"/>
+    <w:lsdException w:name="List Table 5 Dark Accent 2" w:uiPriority="50"/>
+    <w:lsdException w:name="List Table 6 Colorful Accent 2" w:uiPriority="51"/>
+    <w:lsdException w:name="List Table 7 Colorful Accent 2" w:uiPriority="52"/>
+    <w:lsdException w:name="List Table 1 Light Accent 3" w:uiPriority="46"/>
+    <w:lsdException w:name="List Table 2 Accent 3" w:uiPriority="47"/>
+    <w:lsdException w:name="List Table 3 Accent 3" w:uiPriority="48"/>
+    <w:lsdException w:name="List Table 4 Accent 3" w:uiPriority="49"/>
+    <w:lsdException w:name="List Table 5 Dark Accent 3" w:uiPriority="50"/>
+    <w:lsdException w:name="List Table 6 Colorful Accent 3" w:uiPriority="51"/>
+    <w:lsdException w:name="List Table 7 Colorful Accent 3" w:uiPriority="52"/>
+    <w:lsdException w:name="List Table 1 Light Accent 4" w:uiPriority="46"/>
+    <w:lsdException w:name="List Table 2 Accent 4" w:uiPriority="47"/>
+    <w:lsdException w:name="List Table 3 Accent 4" w:uiPriority="48"/>
+    <w:lsdException w:name="List Table 4 Accent 4" w:uiPriority="49"/>
+    <w:lsdException w:name="List Table 5 Dark Accent 4" w:uiPriority="50"/>
+    <w:lsdException w:name="List Table 6 Colorful Accent 4" w:uiPriority="51"/>
+    <w:lsdException w:name="List Table 7 Colorful Accent 4" w:uiPriority="52"/>
+    <w:lsdException w:name="List Table 1 Light Accent 5" w:uiPriority="46"/>
+    <w:lsdException w:name="List Table 2 Accent 5" w:uiPriority="47"/>
+    <w:lsdException w:name="List Table 3 Accent 5" w:uiPriority="48"/>
+    <w:lsdException w:name="List Table 4 Accent 5" w:uiPriority="49"/>
+    <w:lsdException w:name="List Table 5 Dark Accent 5" w:uiPriority="50"/>
+    <w:lsdException w:name="List Table 6 Colorful Accent 5" w:uiPriority="51"/>
+    <w:lsdException w:name="List Table 7 Colorful Accent 5" w:uiPriority="52"/>
+    <w:lsdException w:name="List Table 1 Light Accent 6" w:uiPriority="46"/>
+    <w:lsdException w:name="List Table 2 Accent 6" w:uiPriority="47"/>
+    <w:lsdException w:name="List Table 3 Accent 6" w:uiPriority="48"/>
+    <w:lsdException w:name="List Table 4 Accent 6" w:uiPriority="49"/>
+    <w:lsdException w:name="List Table 5 Dark Accent 6" w:uiPriority="50"/>
+    <w:lsdException w:name="List Table 6 Colorful Accent 6" w:uiPriority="51"/>
+    <w:lsdException w:name="List Table 7 Colorful Accent 6" w:uiPriority="52"/>
+    <w:lsdException w:name="Mention" w:semiHidden="1" w:uiPriority="99" w:unhideWhenUsed="1"/>
+    <w:lsdException w:name="Smart Hyperlink" w:semiHidden="1" w:uiPriority="99" w:unhideWhenUsed="1"/>
+    <w:lsdException w:name="Hashtag" w:semiHidden="1" w:uiPriority="99" w:unhideWhenUsed="1"/>
+    <w:lsdException w:name="Unresolved Mention" w:semiHidden="1" w:uiPriority="99" w:unhideWhenUsed="1"/>
+    <w:lsdException w:name="Smart Link" w:semiHidden="1" w:uiPriority="99" w:unhideWhenUsed="1"/>
   </w:latentStyles>
-  <w:style w:type="paragraph" w:default="1" w:styleId="1">
+  <w:style w:type="paragraph" w:default="1" w:styleId="Normal">
     <w:name w:val="Normal"/>
     <w:qFormat/>
-    <w:uiPriority w:val="0"/>
     <w:rPr>
-      <w:rFonts w:asciiTheme="minorHAnsi" w:hAnsiTheme="minorHAnsi" w:eastAsiaTheme="minorEastAsia" w:cstheme="minorBidi"/>
-      <w:lang w:val="en-US" w:eastAsia="zh-CN" w:bidi="ar-SA"/>
+      <w:lang w:eastAsia="zh-CN"/>
     </w:rPr>
   </w:style>
-  <w:style w:type="character" w:default="1" w:styleId="2">
+  <w:style w:type="character" w:default="1" w:styleId="DefaultParagraphFont">
     <w:name w:val="Default Paragraph Font"/>
+    <w:uiPriority w:val="1"/>
     <w:semiHidden/>
-    <w:uiPriority w:val="0"/>
+    <w:unhideWhenUsed/>
   </w:style>
-  <w:style w:type="table" w:default="1" w:styleId="3">
+  <w:style w:type="table" w:default="1" w:styleId="TableNormal">
     <w:name w:val="Normal Table"/>
+    <w:uiPriority w:val="99"/>
     <w:semiHidden/>
-    <w:uiPriority w:val="0"/>
+    <w:unhideWhenUsed/>
     <w:tblPr>
+      <w:tblInd w:w="0" w:type="dxa"/>
       <w:tblCellMar>
         <w:top w:w="0" w:type="dxa"/>
         <w:left w:w="108" w:type="dxa"/>
@@ -2030,6 +1955,12 @@
         <w:right w:w="108" w:type="dxa"/>
       </w:tblCellMar>
     </w:tblPr>
+  </w:style>
+  <w:style w:type="numbering" w:default="1" w:styleId="NoList">
+    <w:name w:val="No List"/>
+    <w:uiPriority w:val="99"/>
+    <w:semiHidden/>
+    <w:unhideWhenUsed/>
   </w:style>
 </w:styles>
 </file>
@@ -2286,6 +2217,7 @@
     </a:fmtScheme>
   </a:themeElements>
   <a:objectDefaults/>
+  <a:extraClrSchemeLst/>
 </a:theme>
 </file>
 

</xml_diff>